<commit_message>
update Quản lý quá trình báo cáo thống kê
</commit_message>
<xml_diff>
--- a/Team02/UPDATE_[FRA]_[Tomorrow][QuanliQuatrinhBaocaothongke][2][1412657].docx
+++ b/Team02/UPDATE_[FRA]_[Tomorrow][QuanliQuatrinhBaocaothongke][2][1412657].docx
@@ -174,7 +174,7 @@
                       <w:pStyle w:val="NoSpacing"/>
                       <w:jc w:val="center"/>
                       <w:rPr>
-                        <w:rFonts w:asciiTheme="majorHAnsi" w:eastAsiaTheme="majorEastAsia" w:hAnsiTheme="majorHAnsi" w:cstheme="majorBidi"/>
+                        <w:rFonts w:ascii="Times New Roman" w:eastAsiaTheme="majorEastAsia" w:hAnsi="Times New Roman" w:cs="Times New Roman"/>
                         <w:sz w:val="44"/>
                         <w:szCs w:val="44"/>
                       </w:rPr>
@@ -206,13 +206,24 @@
                 <w:pPr>
                   <w:pStyle w:val="NoSpacing"/>
                   <w:jc w:val="center"/>
+                  <w:rPr>
+                    <w:rFonts w:ascii="Times New Roman" w:hAnsi="Times New Roman" w:cs="Times New Roman"/>
+                  </w:rPr>
                 </w:pPr>
               </w:p>
             </w:tc>
           </w:tr>
         </w:tbl>
         <w:p>
+          <w:pPr>
+            <w:rPr>
+              <w:rFonts w:ascii="Times New Roman" w:hAnsi="Times New Roman" w:cs="Times New Roman"/>
+            </w:rPr>
+          </w:pPr>
           <w:r>
+            <w:rPr>
+              <w:rFonts w:ascii="Times New Roman" w:hAnsi="Times New Roman" w:cs="Times New Roman"/>
+            </w:rPr>
             <w:br w:type="page"/>
           </w:r>
         </w:p>
@@ -362,10 +373,7 @@
                   <w:t>TOMORROW</w:t>
                 </w:r>
                 <w:r>
-                  <w:t xml:space="preserve">] </w:t>
-                </w:r>
-                <w:r>
-                  <w:t>Quả</w:t>
+                  <w:t>] Quả</w:t>
                 </w:r>
                 <w:r>
                   <w:t>n lý xe khách</w:t>
@@ -416,6 +424,9 @@
               <w:p>
                 <w:pPr>
                   <w:pStyle w:val="NoSpacing"/>
+                  <w:rPr>
+                    <w:rFonts w:ascii="Times New Roman" w:hAnsi="Times New Roman" w:cs="Times New Roman"/>
+                  </w:rPr>
                 </w:pPr>
               </w:p>
             </w:tc>
@@ -459,10 +470,7 @@
                   <w:pStyle w:val="MyTable1"/>
                 </w:pPr>
                 <w:r>
-                  <w:t>Tên t</w:t>
-                </w:r>
-                <w:r>
-                  <w:t>ài liệu</w:t>
+                  <w:t>Tên tài liệu</w:t>
                 </w:r>
               </w:p>
             </w:tc>
@@ -685,11 +693,13 @@
         <w:keepNext/>
         <w:ind w:left="0" w:firstLine="0"/>
         <w:rPr>
+          <w:rFonts w:ascii="Times New Roman" w:hAnsi="Times New Roman" w:cs="Times New Roman"/>
           <w:lang w:val="vi-VN"/>
         </w:rPr>
       </w:pPr>
       <w:r>
         <w:rPr>
+          <w:rFonts w:ascii="Times New Roman" w:hAnsi="Times New Roman" w:cs="Times New Roman"/>
           <w:noProof/>
         </w:rPr>
         <w:drawing>
@@ -736,6 +746,7 @@
       </w:r>
       <w:r>
         <w:rPr>
+          <w:rFonts w:ascii="Times New Roman" w:hAnsi="Times New Roman" w:cs="Times New Roman"/>
           <w:lang w:val="vi-VN"/>
         </w:rPr>
         <w:t xml:space="preserve"> </w:t>
@@ -1192,16 +1203,7 @@
                 <w:szCs w:val="26"/>
                 <w:lang w:val="vi-VN"/>
               </w:rPr>
-              <w:t xml:space="preserve">Bấm gửi Yêu cầu đến bộ phận quản lý chuyến xe để xác nhận chuyến xe cuối cùng đã khởi hành </w:t>
-            </w:r>
-            <w:r>
-              <w:rPr>
-                <w:rFonts w:ascii="Times New Roman" w:hAnsi="Times New Roman" w:cs="Times New Roman"/>
-                <w:sz w:val="26"/>
-                <w:szCs w:val="26"/>
-                <w:lang w:val="vi-VN"/>
-              </w:rPr>
-              <w:t>hay chưa.</w:t>
+              <w:t>Bấm gửi Yêu cầu đến bộ phận quản lý chuyến xe để xác nhận chuyến xe cuối cùng đã khởi hành hay chưa.</w:t>
             </w:r>
           </w:p>
           <w:p>
@@ -1310,13 +1312,7 @@
         <w:rPr>
           <w:lang w:val="vi-VN"/>
         </w:rPr>
-        <w:t xml:space="preserve"> case </w:t>
-      </w:r>
-      <w:r>
-        <w:rPr>
-          <w:lang w:val="vi-VN"/>
-        </w:rPr>
-        <w:t>Lên lịch báo cáo:</w:t>
+        <w:t xml:space="preserve"> case Lên lịch báo cáo:</w:t>
       </w:r>
     </w:p>
     <w:tbl>
@@ -1364,15 +1360,7 @@
                 <w:szCs w:val="26"/>
                 <w:lang w:val="vi-VN"/>
               </w:rPr>
-              <w:t>Tên Use C</w:t>
-            </w:r>
-            <w:r>
-              <w:rPr>
-                <w:sz w:val="26"/>
-                <w:szCs w:val="26"/>
-                <w:lang w:val="vi-VN"/>
-              </w:rPr>
-              <w:t>ase</w:t>
+              <w:t>Tên Use Case</w:t>
             </w:r>
           </w:p>
         </w:tc>
@@ -1536,15 +1524,7 @@
                 <w:szCs w:val="26"/>
                 <w:lang w:val="vi-VN"/>
               </w:rPr>
-              <w:t>Tham chiếu</w:t>
-            </w:r>
-            <w:r>
-              <w:rPr>
-                <w:sz w:val="26"/>
-                <w:szCs w:val="26"/>
-                <w:lang w:val="vi-VN"/>
-              </w:rPr>
-              <w:t>:</w:t>
+              <w:t>Tham chiếu:</w:t>
             </w:r>
           </w:p>
           <w:p>
@@ -1563,15 +1543,7 @@
                 <w:szCs w:val="26"/>
                 <w:lang w:val="vi-VN"/>
               </w:rPr>
-              <w:t>[BRS][H</w:t>
-            </w:r>
-            <w:r>
-              <w:rPr>
-                <w:sz w:val="26"/>
-                <w:szCs w:val="26"/>
-                <w:lang w:val="vi-VN"/>
-              </w:rPr>
-              <w:t>TUCNV] [2.4.1]</w:t>
+              <w:t>[BRS][HTUCNV] [2.4.1]</w:t>
             </w:r>
           </w:p>
           <w:p>
@@ -1730,16 +1702,7 @@
                 <w:szCs w:val="26"/>
                 <w:lang w:val="vi-VN"/>
               </w:rPr>
-              <w:t xml:space="preserve">1. </w:t>
-            </w:r>
-            <w:r>
-              <w:rPr>
-                <w:b w:val="0"/>
-                <w:sz w:val="26"/>
-                <w:szCs w:val="26"/>
-                <w:lang w:val="vi-VN"/>
-              </w:rPr>
-              <w:t xml:space="preserve">Nhân viên báo cáo chọn chức năng </w:t>
+              <w:t xml:space="preserve">1. Nhân viên báo cáo chọn chức năng </w:t>
             </w:r>
             <w:r>
               <w:rPr>
@@ -4744,29 +4707,17 @@
           <w:numId w:val="0"/>
         </w:numPr>
         <w:ind w:left="1440"/>
-        <w:rPr>
-          <w:rFonts w:asciiTheme="majorHAnsi" w:hAnsiTheme="majorHAnsi" w:cstheme="majorHAnsi"/>
-        </w:rPr>
       </w:pPr>
       <w:r>
         <w:rPr>
-          <w:rFonts w:asciiTheme="majorHAnsi" w:hAnsiTheme="majorHAnsi" w:cstheme="majorHAnsi"/>
           <w:lang w:val="vi-VN"/>
         </w:rPr>
-        <w:t xml:space="preserve">4.2.1  </w:t>
-      </w:r>
-      <w:r>
-        <w:rPr>
-          <w:rFonts w:asciiTheme="majorHAnsi" w:hAnsiTheme="majorHAnsi" w:cstheme="majorHAnsi"/>
-          <w:lang w:val="vi-VN"/>
-        </w:rPr>
-        <w:t>Giam</w:t>
+        <w:t>4.2.1  Giam</w:t>
       </w:r>
       <w:bookmarkStart w:id="0" w:name="_GoBack"/>
       <w:bookmarkEnd w:id="0"/>
       <w:r>
         <w:rPr>
-          <w:rFonts w:asciiTheme="majorHAnsi" w:hAnsiTheme="majorHAnsi" w:cstheme="majorHAnsi"/>
           <w:lang w:val="vi-VN"/>
         </w:rPr>
         <w:t>Doc:</w:t>
@@ -4807,7 +4758,6 @@
             <w:pPr>
               <w:pStyle w:val="MyTable1"/>
               <w:rPr>
-                <w:rFonts w:asciiTheme="majorHAnsi" w:hAnsiTheme="majorHAnsi" w:cstheme="majorHAnsi"/>
                 <w:b w:val="0"/>
                 <w:sz w:val="26"/>
                 <w:szCs w:val="26"/>
@@ -4815,7 +4765,6 @@
             </w:pPr>
             <w:r>
               <w:rPr>
-                <w:rFonts w:asciiTheme="majorHAnsi" w:hAnsiTheme="majorHAnsi" w:cstheme="majorHAnsi"/>
                 <w:b w:val="0"/>
                 <w:sz w:val="26"/>
                 <w:szCs w:val="26"/>
@@ -4842,7 +4791,6 @@
               <w:pStyle w:val="MyTable1"/>
               <w:cnfStyle w:val="100000000000" w:firstRow="1" w:lastRow="0" w:firstColumn="0" w:lastColumn="0" w:oddVBand="0" w:evenVBand="0" w:oddHBand="0" w:evenHBand="0" w:firstRowFirstColumn="0" w:firstRowLastColumn="0" w:lastRowFirstColumn="0" w:lastRowLastColumn="0"/>
               <w:rPr>
-                <w:rFonts w:asciiTheme="majorHAnsi" w:hAnsiTheme="majorHAnsi" w:cstheme="majorHAnsi"/>
                 <w:b w:val="0"/>
                 <w:sz w:val="26"/>
                 <w:szCs w:val="26"/>
@@ -4851,7 +4799,6 @@
             </w:pPr>
             <w:r>
               <w:rPr>
-                <w:rFonts w:asciiTheme="majorHAnsi" w:hAnsiTheme="majorHAnsi" w:cstheme="majorHAnsi"/>
                 <w:b w:val="0"/>
                 <w:sz w:val="26"/>
                 <w:szCs w:val="26"/>
@@ -4877,7 +4824,6 @@
               <w:pStyle w:val="MyTable1"/>
               <w:cnfStyle w:val="100000000000" w:firstRow="1" w:lastRow="0" w:firstColumn="0" w:lastColumn="0" w:oddVBand="0" w:evenVBand="0" w:oddHBand="0" w:evenHBand="0" w:firstRowFirstColumn="0" w:firstRowLastColumn="0" w:lastRowFirstColumn="0" w:lastRowLastColumn="0"/>
               <w:rPr>
-                <w:rFonts w:asciiTheme="majorHAnsi" w:hAnsiTheme="majorHAnsi" w:cstheme="majorHAnsi"/>
                 <w:b w:val="0"/>
                 <w:sz w:val="26"/>
                 <w:szCs w:val="26"/>
@@ -4885,7 +4831,6 @@
             </w:pPr>
             <w:r>
               <w:rPr>
-                <w:rFonts w:asciiTheme="majorHAnsi" w:hAnsiTheme="majorHAnsi" w:cstheme="majorHAnsi"/>
                 <w:b w:val="0"/>
                 <w:sz w:val="26"/>
                 <w:szCs w:val="26"/>
@@ -4894,7 +4839,6 @@
             </w:r>
             <w:r>
               <w:rPr>
-                <w:rFonts w:asciiTheme="majorHAnsi" w:hAnsiTheme="majorHAnsi" w:cstheme="majorHAnsi"/>
                 <w:b w:val="0"/>
                 <w:sz w:val="26"/>
                 <w:szCs w:val="26"/>
@@ -4904,7 +4848,6 @@
             </w:r>
             <w:r>
               <w:rPr>
-                <w:rFonts w:asciiTheme="majorHAnsi" w:hAnsiTheme="majorHAnsi" w:cstheme="majorHAnsi"/>
                 <w:b w:val="0"/>
                 <w:sz w:val="26"/>
                 <w:szCs w:val="26"/>
@@ -4917,7 +4860,6 @@
               <w:pStyle w:val="MyTable1"/>
               <w:cnfStyle w:val="100000000000" w:firstRow="1" w:lastRow="0" w:firstColumn="0" w:lastColumn="0" w:oddVBand="0" w:evenVBand="0" w:oddHBand="0" w:evenHBand="0" w:firstRowFirstColumn="0" w:firstRowLastColumn="0" w:lastRowFirstColumn="0" w:lastRowLastColumn="0"/>
               <w:rPr>
-                <w:rFonts w:asciiTheme="majorHAnsi" w:hAnsiTheme="majorHAnsi" w:cstheme="majorHAnsi"/>
                 <w:b w:val="0"/>
                 <w:sz w:val="26"/>
                 <w:szCs w:val="26"/>
@@ -4948,7 +4890,6 @@
             <w:pPr>
               <w:pStyle w:val="MyTable1"/>
               <w:rPr>
-                <w:rFonts w:asciiTheme="majorHAnsi" w:hAnsiTheme="majorHAnsi" w:cstheme="majorHAnsi"/>
                 <w:sz w:val="26"/>
                 <w:szCs w:val="26"/>
               </w:rPr>
@@ -4973,7 +4914,6 @@
               <w:pStyle w:val="MyTable1"/>
               <w:cnfStyle w:val="000000100000" w:firstRow="0" w:lastRow="0" w:firstColumn="0" w:lastColumn="0" w:oddVBand="0" w:evenVBand="0" w:oddHBand="1" w:evenHBand="0" w:firstRowFirstColumn="0" w:firstRowLastColumn="0" w:lastRowFirstColumn="0" w:lastRowLastColumn="0"/>
               <w:rPr>
-                <w:rFonts w:asciiTheme="majorHAnsi" w:hAnsiTheme="majorHAnsi" w:cstheme="majorHAnsi"/>
                 <w:sz w:val="26"/>
                 <w:szCs w:val="26"/>
               </w:rPr>
@@ -4996,14 +4936,12 @@
               <w:pStyle w:val="MyTable1"/>
               <w:cnfStyle w:val="000000100000" w:firstRow="0" w:lastRow="0" w:firstColumn="0" w:lastColumn="0" w:oddVBand="0" w:evenVBand="0" w:oddHBand="1" w:evenHBand="0" w:firstRowFirstColumn="0" w:firstRowLastColumn="0" w:lastRowFirstColumn="0" w:lastRowLastColumn="0"/>
               <w:rPr>
-                <w:rFonts w:asciiTheme="majorHAnsi" w:hAnsiTheme="majorHAnsi" w:cstheme="majorHAnsi"/>
-                <w:sz w:val="26"/>
-                <w:szCs w:val="26"/>
-              </w:rPr>
-            </w:pPr>
-            <w:r>
-              <w:rPr>
-                <w:rFonts w:asciiTheme="majorHAnsi" w:hAnsiTheme="majorHAnsi" w:cstheme="majorHAnsi"/>
+                <w:sz w:val="26"/>
+                <w:szCs w:val="26"/>
+              </w:rPr>
+            </w:pPr>
+            <w:r>
+              <w:rPr>
                 <w:sz w:val="26"/>
                 <w:szCs w:val="26"/>
               </w:rPr>
@@ -5015,14 +4953,12 @@
               <w:pStyle w:val="MyTable1"/>
               <w:cnfStyle w:val="000000100000" w:firstRow="0" w:lastRow="0" w:firstColumn="0" w:lastColumn="0" w:oddVBand="0" w:evenVBand="0" w:oddHBand="1" w:evenHBand="0" w:firstRowFirstColumn="0" w:firstRowLastColumn="0" w:lastRowFirstColumn="0" w:lastRowLastColumn="0"/>
               <w:rPr>
-                <w:rFonts w:asciiTheme="majorHAnsi" w:hAnsiTheme="majorHAnsi" w:cstheme="majorHAnsi"/>
-                <w:sz w:val="26"/>
-                <w:szCs w:val="26"/>
-              </w:rPr>
-            </w:pPr>
-            <w:r>
-              <w:rPr>
-                <w:rFonts w:asciiTheme="majorHAnsi" w:hAnsiTheme="majorHAnsi" w:cstheme="majorHAnsi"/>
+                <w:sz w:val="26"/>
+                <w:szCs w:val="26"/>
+              </w:rPr>
+            </w:pPr>
+            <w:r>
+              <w:rPr>
                 <w:sz w:val="26"/>
                 <w:szCs w:val="26"/>
               </w:rPr>
@@ -5030,7 +4966,6 @@
             </w:r>
             <w:r>
               <w:rPr>
-                <w:rFonts w:asciiTheme="majorHAnsi" w:hAnsiTheme="majorHAnsi" w:cstheme="majorHAnsi"/>
                 <w:sz w:val="26"/>
                 <w:szCs w:val="26"/>
                 <w:lang w:val="vi-VN"/>
@@ -5039,7 +4974,6 @@
             </w:r>
             <w:r>
               <w:rPr>
-                <w:rFonts w:asciiTheme="majorHAnsi" w:hAnsiTheme="majorHAnsi" w:cstheme="majorHAnsi"/>
                 <w:sz w:val="26"/>
                 <w:szCs w:val="26"/>
               </w:rPr>
@@ -5051,14 +4985,12 @@
               <w:pStyle w:val="MyTable1"/>
               <w:cnfStyle w:val="000000100000" w:firstRow="0" w:lastRow="0" w:firstColumn="0" w:lastColumn="0" w:oddVBand="0" w:evenVBand="0" w:oddHBand="1" w:evenHBand="0" w:firstRowFirstColumn="0" w:firstRowLastColumn="0" w:lastRowFirstColumn="0" w:lastRowLastColumn="0"/>
               <w:rPr>
-                <w:rFonts w:asciiTheme="majorHAnsi" w:hAnsiTheme="majorHAnsi" w:cstheme="majorHAnsi"/>
-                <w:sz w:val="26"/>
-                <w:szCs w:val="26"/>
-              </w:rPr>
-            </w:pPr>
-            <w:r>
-              <w:rPr>
-                <w:rFonts w:asciiTheme="majorHAnsi" w:hAnsiTheme="majorHAnsi" w:cstheme="majorHAnsi"/>
+                <w:sz w:val="26"/>
+                <w:szCs w:val="26"/>
+              </w:rPr>
+            </w:pPr>
+            <w:r>
+              <w:rPr>
                 <w:sz w:val="26"/>
                 <w:szCs w:val="26"/>
               </w:rPr>
@@ -5070,14 +5002,12 @@
               <w:pStyle w:val="MyTable1"/>
               <w:cnfStyle w:val="000000100000" w:firstRow="0" w:lastRow="0" w:firstColumn="0" w:lastColumn="0" w:oddVBand="0" w:evenVBand="0" w:oddHBand="1" w:evenHBand="0" w:firstRowFirstColumn="0" w:firstRowLastColumn="0" w:lastRowFirstColumn="0" w:lastRowLastColumn="0"/>
               <w:rPr>
-                <w:rFonts w:asciiTheme="majorHAnsi" w:hAnsiTheme="majorHAnsi" w:cstheme="majorHAnsi"/>
-                <w:sz w:val="26"/>
-                <w:szCs w:val="26"/>
-              </w:rPr>
-            </w:pPr>
-            <w:r>
-              <w:rPr>
-                <w:rFonts w:asciiTheme="majorHAnsi" w:hAnsiTheme="majorHAnsi" w:cstheme="majorHAnsi"/>
+                <w:sz w:val="26"/>
+                <w:szCs w:val="26"/>
+              </w:rPr>
+            </w:pPr>
+            <w:r>
+              <w:rPr>
                 <w:sz w:val="26"/>
                 <w:szCs w:val="26"/>
               </w:rPr>
@@ -5100,14 +5030,12 @@
             <w:pPr>
               <w:pStyle w:val="MyTable1"/>
               <w:rPr>
-                <w:rFonts w:asciiTheme="majorHAnsi" w:hAnsiTheme="majorHAnsi" w:cstheme="majorHAnsi"/>
-                <w:sz w:val="26"/>
-                <w:szCs w:val="26"/>
-              </w:rPr>
-            </w:pPr>
-            <w:r>
-              <w:rPr>
-                <w:rFonts w:asciiTheme="majorHAnsi" w:hAnsiTheme="majorHAnsi" w:cstheme="majorHAnsi"/>
+                <w:sz w:val="26"/>
+                <w:szCs w:val="26"/>
+              </w:rPr>
+            </w:pPr>
+            <w:r>
+              <w:rPr>
                 <w:sz w:val="26"/>
                 <w:szCs w:val="26"/>
               </w:rPr>
@@ -5129,15 +5057,13 @@
               <w:pStyle w:val="MyTable1"/>
               <w:cnfStyle w:val="000000000000" w:firstRow="0" w:lastRow="0" w:firstColumn="0" w:lastColumn="0" w:oddVBand="0" w:evenVBand="0" w:oddHBand="0" w:evenHBand="0" w:firstRowFirstColumn="0" w:firstRowLastColumn="0" w:lastRowFirstColumn="0" w:lastRowLastColumn="0"/>
               <w:rPr>
-                <w:rFonts w:asciiTheme="majorHAnsi" w:hAnsiTheme="majorHAnsi" w:cstheme="majorHAnsi"/>
-                <w:sz w:val="26"/>
-                <w:szCs w:val="26"/>
-                <w:lang w:val="vi-VN"/>
-              </w:rPr>
-            </w:pPr>
-            <w:r>
-              <w:rPr>
-                <w:rFonts w:asciiTheme="majorHAnsi" w:hAnsiTheme="majorHAnsi" w:cstheme="majorHAnsi"/>
+                <w:sz w:val="26"/>
+                <w:szCs w:val="26"/>
+                <w:lang w:val="vi-VN"/>
+              </w:rPr>
+            </w:pPr>
+            <w:r>
+              <w:rPr>
                 <w:sz w:val="26"/>
                 <w:szCs w:val="26"/>
               </w:rPr>
@@ -5145,7 +5071,6 @@
             </w:r>
             <w:r>
               <w:rPr>
-                <w:rFonts w:asciiTheme="majorHAnsi" w:hAnsiTheme="majorHAnsi" w:cstheme="majorHAnsi"/>
                 <w:sz w:val="26"/>
                 <w:szCs w:val="26"/>
                 <w:lang w:val="vi-VN"/>
@@ -5173,14 +5098,12 @@
             <w:pPr>
               <w:pStyle w:val="MyTable1"/>
               <w:rPr>
-                <w:rFonts w:asciiTheme="majorHAnsi" w:hAnsiTheme="majorHAnsi" w:cstheme="majorHAnsi"/>
-                <w:sz w:val="26"/>
-                <w:szCs w:val="26"/>
-              </w:rPr>
-            </w:pPr>
-            <w:r>
-              <w:rPr>
-                <w:rFonts w:asciiTheme="majorHAnsi" w:hAnsiTheme="majorHAnsi" w:cstheme="majorHAnsi"/>
+                <w:sz w:val="26"/>
+                <w:szCs w:val="26"/>
+              </w:rPr>
+            </w:pPr>
+            <w:r>
+              <w:rPr>
                 <w:sz w:val="26"/>
                 <w:szCs w:val="26"/>
               </w:rPr>
@@ -5202,14 +5125,12 @@
               <w:pStyle w:val="MyTable1"/>
               <w:cnfStyle w:val="000000100000" w:firstRow="0" w:lastRow="0" w:firstColumn="0" w:lastColumn="0" w:oddVBand="0" w:evenVBand="0" w:oddHBand="1" w:evenHBand="0" w:firstRowFirstColumn="0" w:firstRowLastColumn="0" w:lastRowFirstColumn="0" w:lastRowLastColumn="0"/>
               <w:rPr>
-                <w:rFonts w:asciiTheme="majorHAnsi" w:hAnsiTheme="majorHAnsi" w:cstheme="majorHAnsi"/>
-                <w:sz w:val="26"/>
-                <w:szCs w:val="26"/>
-              </w:rPr>
-            </w:pPr>
-            <w:r>
-              <w:rPr>
-                <w:rFonts w:asciiTheme="majorHAnsi" w:hAnsiTheme="majorHAnsi" w:cstheme="majorHAnsi"/>
+                <w:sz w:val="26"/>
+                <w:szCs w:val="26"/>
+              </w:rPr>
+            </w:pPr>
+            <w:r>
+              <w:rPr>
                 <w:sz w:val="26"/>
                 <w:szCs w:val="26"/>
               </w:rPr>
@@ -5232,14 +5153,12 @@
               <w:pStyle w:val="MyTable1"/>
               <w:cnfStyle w:val="000000100000" w:firstRow="0" w:lastRow="0" w:firstColumn="0" w:lastColumn="0" w:oddVBand="0" w:evenVBand="0" w:oddHBand="1" w:evenHBand="0" w:firstRowFirstColumn="0" w:firstRowLastColumn="0" w:lastRowFirstColumn="0" w:lastRowLastColumn="0"/>
               <w:rPr>
-                <w:rFonts w:asciiTheme="majorHAnsi" w:hAnsiTheme="majorHAnsi" w:cstheme="majorHAnsi"/>
-                <w:sz w:val="26"/>
-                <w:szCs w:val="26"/>
-              </w:rPr>
-            </w:pPr>
-            <w:r>
-              <w:rPr>
-                <w:rFonts w:asciiTheme="majorHAnsi" w:hAnsiTheme="majorHAnsi" w:cstheme="majorHAnsi"/>
+                <w:sz w:val="26"/>
+                <w:szCs w:val="26"/>
+              </w:rPr>
+            </w:pPr>
+            <w:r>
+              <w:rPr>
                 <w:sz w:val="26"/>
                 <w:szCs w:val="26"/>
               </w:rPr>
@@ -5260,7 +5179,6 @@
             <w:pPr>
               <w:pStyle w:val="MyTable1"/>
               <w:rPr>
-                <w:rFonts w:asciiTheme="majorHAnsi" w:hAnsiTheme="majorHAnsi" w:cstheme="majorHAnsi"/>
                 <w:sz w:val="26"/>
                 <w:szCs w:val="26"/>
               </w:rPr>
@@ -5281,15 +5199,13 @@
               <w:pStyle w:val="MyTable1"/>
               <w:cnfStyle w:val="000000000000" w:firstRow="0" w:lastRow="0" w:firstColumn="0" w:lastColumn="0" w:oddVBand="0" w:evenVBand="0" w:oddHBand="0" w:evenHBand="0" w:firstRowFirstColumn="0" w:firstRowLastColumn="0" w:lastRowFirstColumn="0" w:lastRowLastColumn="0"/>
               <w:rPr>
-                <w:rFonts w:asciiTheme="majorHAnsi" w:hAnsiTheme="majorHAnsi" w:cstheme="majorHAnsi"/>
-                <w:sz w:val="26"/>
-                <w:szCs w:val="26"/>
-                <w:lang w:val="vi-VN"/>
-              </w:rPr>
-            </w:pPr>
-            <w:r>
-              <w:rPr>
-                <w:rFonts w:asciiTheme="majorHAnsi" w:hAnsiTheme="majorHAnsi" w:cstheme="majorHAnsi"/>
+                <w:sz w:val="26"/>
+                <w:szCs w:val="26"/>
+                <w:lang w:val="vi-VN"/>
+              </w:rPr>
+            </w:pPr>
+            <w:r>
+              <w:rPr>
                 <w:sz w:val="26"/>
                 <w:szCs w:val="26"/>
                 <w:lang w:val="vi-VN"/>
@@ -5313,15 +5229,13 @@
               <w:pStyle w:val="MyTable1"/>
               <w:cnfStyle w:val="000000000000" w:firstRow="0" w:lastRow="0" w:firstColumn="0" w:lastColumn="0" w:oddVBand="0" w:evenVBand="0" w:oddHBand="0" w:evenHBand="0" w:firstRowFirstColumn="0" w:firstRowLastColumn="0" w:lastRowFirstColumn="0" w:lastRowLastColumn="0"/>
               <w:rPr>
-                <w:rFonts w:asciiTheme="majorHAnsi" w:hAnsiTheme="majorHAnsi" w:cstheme="majorHAnsi"/>
-                <w:sz w:val="26"/>
-                <w:szCs w:val="26"/>
-                <w:lang w:val="vi-VN"/>
-              </w:rPr>
-            </w:pPr>
-            <w:r>
-              <w:rPr>
-                <w:rFonts w:asciiTheme="majorHAnsi" w:hAnsiTheme="majorHAnsi" w:cstheme="majorHAnsi"/>
+                <w:sz w:val="26"/>
+                <w:szCs w:val="26"/>
+                <w:lang w:val="vi-VN"/>
+              </w:rPr>
+            </w:pPr>
+            <w:r>
+              <w:rPr>
                 <w:sz w:val="26"/>
                 <w:szCs w:val="26"/>
               </w:rPr>
@@ -5329,7 +5243,6 @@
             </w:r>
             <w:r>
               <w:rPr>
-                <w:rFonts w:asciiTheme="majorHAnsi" w:hAnsiTheme="majorHAnsi" w:cstheme="majorHAnsi"/>
                 <w:sz w:val="26"/>
                 <w:szCs w:val="26"/>
                 <w:lang w:val="vi-VN"/>
@@ -5354,7 +5267,6 @@
             <w:pPr>
               <w:pStyle w:val="MyTable1"/>
               <w:rPr>
-                <w:rFonts w:asciiTheme="majorHAnsi" w:hAnsiTheme="majorHAnsi" w:cstheme="majorHAnsi"/>
                 <w:sz w:val="26"/>
                 <w:szCs w:val="26"/>
               </w:rPr>
@@ -5375,15 +5287,13 @@
               <w:pStyle w:val="MyTable1"/>
               <w:cnfStyle w:val="000000100000" w:firstRow="0" w:lastRow="0" w:firstColumn="0" w:lastColumn="0" w:oddVBand="0" w:evenVBand="0" w:oddHBand="1" w:evenHBand="0" w:firstRowFirstColumn="0" w:firstRowLastColumn="0" w:lastRowFirstColumn="0" w:lastRowLastColumn="0"/>
               <w:rPr>
-                <w:rFonts w:asciiTheme="majorHAnsi" w:hAnsiTheme="majorHAnsi" w:cstheme="majorHAnsi"/>
-                <w:sz w:val="26"/>
-                <w:szCs w:val="26"/>
-                <w:lang w:val="vi-VN"/>
-              </w:rPr>
-            </w:pPr>
-            <w:r>
-              <w:rPr>
-                <w:rFonts w:asciiTheme="majorHAnsi" w:hAnsiTheme="majorHAnsi" w:cstheme="majorHAnsi"/>
+                <w:sz w:val="26"/>
+                <w:szCs w:val="26"/>
+                <w:lang w:val="vi-VN"/>
+              </w:rPr>
+            </w:pPr>
+            <w:r>
+              <w:rPr>
                 <w:sz w:val="26"/>
                 <w:szCs w:val="26"/>
                 <w:lang w:val="vi-VN"/>
@@ -5407,15 +5317,13 @@
               <w:pStyle w:val="MyTable1"/>
               <w:cnfStyle w:val="000000100000" w:firstRow="0" w:lastRow="0" w:firstColumn="0" w:lastColumn="0" w:oddVBand="0" w:evenVBand="0" w:oddHBand="1" w:evenHBand="0" w:firstRowFirstColumn="0" w:firstRowLastColumn="0" w:lastRowFirstColumn="0" w:lastRowLastColumn="0"/>
               <w:rPr>
-                <w:rFonts w:asciiTheme="majorHAnsi" w:hAnsiTheme="majorHAnsi" w:cstheme="majorHAnsi"/>
-                <w:sz w:val="26"/>
-                <w:szCs w:val="26"/>
-                <w:lang w:val="vi-VN"/>
-              </w:rPr>
-            </w:pPr>
-            <w:r>
-              <w:rPr>
-                <w:rFonts w:asciiTheme="majorHAnsi" w:hAnsiTheme="majorHAnsi" w:cstheme="majorHAnsi"/>
+                <w:sz w:val="26"/>
+                <w:szCs w:val="26"/>
+                <w:lang w:val="vi-VN"/>
+              </w:rPr>
+            </w:pPr>
+            <w:r>
+              <w:rPr>
                 <w:sz w:val="26"/>
                 <w:szCs w:val="26"/>
                 <w:lang w:val="vi-VN"/>
@@ -5440,7 +5348,6 @@
             <w:pPr>
               <w:pStyle w:val="MyTable1"/>
               <w:rPr>
-                <w:rFonts w:asciiTheme="majorHAnsi" w:hAnsiTheme="majorHAnsi" w:cstheme="majorHAnsi"/>
                 <w:sz w:val="26"/>
                 <w:szCs w:val="26"/>
                 <w:lang w:val="vi-VN"/>
@@ -5462,7 +5369,6 @@
               <w:pStyle w:val="MyTable1"/>
               <w:cnfStyle w:val="000000000000" w:firstRow="0" w:lastRow="0" w:firstColumn="0" w:lastColumn="0" w:oddVBand="0" w:evenVBand="0" w:oddHBand="0" w:evenHBand="0" w:firstRowFirstColumn="0" w:firstRowLastColumn="0" w:lastRowFirstColumn="0" w:lastRowLastColumn="0"/>
               <w:rPr>
-                <w:rFonts w:asciiTheme="majorHAnsi" w:hAnsiTheme="majorHAnsi" w:cstheme="majorHAnsi"/>
                 <w:sz w:val="26"/>
                 <w:szCs w:val="26"/>
                 <w:lang w:val="vi-VN"/>
@@ -5486,14 +5392,12 @@
             <w:pPr>
               <w:pStyle w:val="MyTable1"/>
               <w:rPr>
-                <w:rFonts w:asciiTheme="majorHAnsi" w:hAnsiTheme="majorHAnsi" w:cstheme="majorHAnsi"/>
-                <w:sz w:val="26"/>
-                <w:szCs w:val="26"/>
-              </w:rPr>
-            </w:pPr>
-            <w:r>
-              <w:rPr>
-                <w:rFonts w:asciiTheme="majorHAnsi" w:hAnsiTheme="majorHAnsi" w:cstheme="majorHAnsi"/>
+                <w:sz w:val="26"/>
+                <w:szCs w:val="26"/>
+              </w:rPr>
+            </w:pPr>
+            <w:r>
+              <w:rPr>
                 <w:sz w:val="26"/>
                 <w:szCs w:val="26"/>
               </w:rPr>
@@ -5515,14 +5419,12 @@
               <w:pStyle w:val="MyTable1"/>
               <w:cnfStyle w:val="000000100000" w:firstRow="0" w:lastRow="0" w:firstColumn="0" w:lastColumn="0" w:oddVBand="0" w:evenVBand="0" w:oddHBand="1" w:evenHBand="0" w:firstRowFirstColumn="0" w:firstRowLastColumn="0" w:lastRowFirstColumn="0" w:lastRowLastColumn="0"/>
               <w:rPr>
-                <w:rFonts w:asciiTheme="majorHAnsi" w:hAnsiTheme="majorHAnsi" w:cstheme="majorHAnsi"/>
-                <w:sz w:val="26"/>
-                <w:szCs w:val="26"/>
-              </w:rPr>
-            </w:pPr>
-            <w:r>
-              <w:rPr>
-                <w:rFonts w:asciiTheme="majorHAnsi" w:hAnsiTheme="majorHAnsi" w:cstheme="majorHAnsi"/>
+                <w:sz w:val="26"/>
+                <w:szCs w:val="26"/>
+              </w:rPr>
+            </w:pPr>
+            <w:r>
+              <w:rPr>
                 <w:sz w:val="26"/>
                 <w:szCs w:val="26"/>
               </w:rPr>
@@ -5545,14 +5447,12 @@
               <w:pStyle w:val="MyTable1"/>
               <w:cnfStyle w:val="000000100000" w:firstRow="0" w:lastRow="0" w:firstColumn="0" w:lastColumn="0" w:oddVBand="0" w:evenVBand="0" w:oddHBand="1" w:evenHBand="0" w:firstRowFirstColumn="0" w:firstRowLastColumn="0" w:lastRowFirstColumn="0" w:lastRowLastColumn="0"/>
               <w:rPr>
-                <w:rFonts w:asciiTheme="majorHAnsi" w:hAnsiTheme="majorHAnsi" w:cstheme="majorHAnsi"/>
-                <w:sz w:val="26"/>
-                <w:szCs w:val="26"/>
-              </w:rPr>
-            </w:pPr>
-            <w:r>
-              <w:rPr>
-                <w:rFonts w:asciiTheme="majorHAnsi" w:hAnsiTheme="majorHAnsi" w:cstheme="majorHAnsi"/>
+                <w:sz w:val="26"/>
+                <w:szCs w:val="26"/>
+              </w:rPr>
+            </w:pPr>
+            <w:r>
+              <w:rPr>
                 <w:sz w:val="26"/>
                 <w:szCs w:val="26"/>
               </w:rPr>
@@ -5573,7 +5473,6 @@
             <w:pPr>
               <w:pStyle w:val="MyTable1"/>
               <w:rPr>
-                <w:rFonts w:asciiTheme="majorHAnsi" w:hAnsiTheme="majorHAnsi" w:cstheme="majorHAnsi"/>
                 <w:sz w:val="26"/>
                 <w:szCs w:val="26"/>
               </w:rPr>
@@ -5594,15 +5493,13 @@
               <w:pStyle w:val="MyTable1"/>
               <w:cnfStyle w:val="000000000000" w:firstRow="0" w:lastRow="0" w:firstColumn="0" w:lastColumn="0" w:oddVBand="0" w:evenVBand="0" w:oddHBand="0" w:evenHBand="0" w:firstRowFirstColumn="0" w:firstRowLastColumn="0" w:lastRowFirstColumn="0" w:lastRowLastColumn="0"/>
               <w:rPr>
-                <w:rFonts w:asciiTheme="majorHAnsi" w:hAnsiTheme="majorHAnsi" w:cstheme="majorHAnsi"/>
-                <w:sz w:val="26"/>
-                <w:szCs w:val="26"/>
-                <w:lang w:val="vi-VN"/>
-              </w:rPr>
-            </w:pPr>
-            <w:r>
-              <w:rPr>
-                <w:rFonts w:asciiTheme="majorHAnsi" w:hAnsiTheme="majorHAnsi" w:cstheme="majorHAnsi"/>
+                <w:sz w:val="26"/>
+                <w:szCs w:val="26"/>
+                <w:lang w:val="vi-VN"/>
+              </w:rPr>
+            </w:pPr>
+            <w:r>
+              <w:rPr>
                 <w:sz w:val="26"/>
                 <w:szCs w:val="26"/>
                 <w:lang w:val="vi-VN"/>
@@ -5626,15 +5523,13 @@
               <w:pStyle w:val="MyTable1"/>
               <w:cnfStyle w:val="000000000000" w:firstRow="0" w:lastRow="0" w:firstColumn="0" w:lastColumn="0" w:oddVBand="0" w:evenVBand="0" w:oddHBand="0" w:evenHBand="0" w:firstRowFirstColumn="0" w:firstRowLastColumn="0" w:lastRowFirstColumn="0" w:lastRowLastColumn="0"/>
               <w:rPr>
-                <w:rFonts w:asciiTheme="majorHAnsi" w:hAnsiTheme="majorHAnsi" w:cstheme="majorHAnsi"/>
-                <w:sz w:val="26"/>
-                <w:szCs w:val="26"/>
-                <w:lang w:val="vi-VN"/>
-              </w:rPr>
-            </w:pPr>
-            <w:r>
-              <w:rPr>
-                <w:rFonts w:asciiTheme="majorHAnsi" w:hAnsiTheme="majorHAnsi" w:cstheme="majorHAnsi"/>
+                <w:sz w:val="26"/>
+                <w:szCs w:val="26"/>
+                <w:lang w:val="vi-VN"/>
+              </w:rPr>
+            </w:pPr>
+            <w:r>
+              <w:rPr>
                 <w:sz w:val="26"/>
                 <w:szCs w:val="26"/>
                 <w:lang w:val="vi-VN"/>
@@ -5659,7 +5554,6 @@
             <w:pPr>
               <w:pStyle w:val="MyTable1"/>
               <w:rPr>
-                <w:rFonts w:asciiTheme="majorHAnsi" w:hAnsiTheme="majorHAnsi" w:cstheme="majorHAnsi"/>
                 <w:sz w:val="26"/>
                 <w:szCs w:val="26"/>
                 <w:lang w:val="vi-VN"/>
@@ -5681,15 +5575,13 @@
               <w:pStyle w:val="MyTable1"/>
               <w:cnfStyle w:val="000000100000" w:firstRow="0" w:lastRow="0" w:firstColumn="0" w:lastColumn="0" w:oddVBand="0" w:evenVBand="0" w:oddHBand="1" w:evenHBand="0" w:firstRowFirstColumn="0" w:firstRowLastColumn="0" w:lastRowFirstColumn="0" w:lastRowLastColumn="0"/>
               <w:rPr>
-                <w:rFonts w:asciiTheme="majorHAnsi" w:hAnsiTheme="majorHAnsi" w:cstheme="majorHAnsi"/>
-                <w:sz w:val="26"/>
-                <w:szCs w:val="26"/>
-                <w:lang w:val="vi-VN"/>
-              </w:rPr>
-            </w:pPr>
-            <w:r>
-              <w:rPr>
-                <w:rFonts w:asciiTheme="majorHAnsi" w:hAnsiTheme="majorHAnsi" w:cstheme="majorHAnsi"/>
+                <w:sz w:val="26"/>
+                <w:szCs w:val="26"/>
+                <w:lang w:val="vi-VN"/>
+              </w:rPr>
+            </w:pPr>
+            <w:r>
+              <w:rPr>
                 <w:sz w:val="26"/>
                 <w:szCs w:val="26"/>
                 <w:lang w:val="vi-VN"/>
@@ -5713,15 +5605,13 @@
               <w:pStyle w:val="MyTable1"/>
               <w:cnfStyle w:val="000000100000" w:firstRow="0" w:lastRow="0" w:firstColumn="0" w:lastColumn="0" w:oddVBand="0" w:evenVBand="0" w:oddHBand="1" w:evenHBand="0" w:firstRowFirstColumn="0" w:firstRowLastColumn="0" w:lastRowFirstColumn="0" w:lastRowLastColumn="0"/>
               <w:rPr>
-                <w:rFonts w:asciiTheme="majorHAnsi" w:hAnsiTheme="majorHAnsi" w:cstheme="majorHAnsi"/>
-                <w:sz w:val="26"/>
-                <w:szCs w:val="26"/>
-                <w:lang w:val="vi-VN"/>
-              </w:rPr>
-            </w:pPr>
-            <w:r>
-              <w:rPr>
-                <w:rFonts w:asciiTheme="majorHAnsi" w:hAnsiTheme="majorHAnsi" w:cstheme="majorHAnsi"/>
+                <w:sz w:val="26"/>
+                <w:szCs w:val="26"/>
+                <w:lang w:val="vi-VN"/>
+              </w:rPr>
+            </w:pPr>
+            <w:r>
+              <w:rPr>
                 <w:sz w:val="26"/>
                 <w:szCs w:val="26"/>
                 <w:lang w:val="vi-VN"/>
@@ -5743,14 +5633,12 @@
             <w:pPr>
               <w:pStyle w:val="MyTable1"/>
               <w:rPr>
-                <w:rFonts w:asciiTheme="majorHAnsi" w:hAnsiTheme="majorHAnsi" w:cstheme="majorHAnsi"/>
-                <w:sz w:val="26"/>
-                <w:szCs w:val="26"/>
-              </w:rPr>
-            </w:pPr>
-            <w:r>
-              <w:rPr>
-                <w:rFonts w:asciiTheme="majorHAnsi" w:hAnsiTheme="majorHAnsi" w:cstheme="majorHAnsi"/>
+                <w:sz w:val="26"/>
+                <w:szCs w:val="26"/>
+              </w:rPr>
+            </w:pPr>
+            <w:r>
+              <w:rPr>
                 <w:sz w:val="26"/>
                 <w:szCs w:val="26"/>
               </w:rPr>
@@ -5773,14 +5661,12 @@
               <w:pStyle w:val="MyTable1"/>
               <w:cnfStyle w:val="000000000000" w:firstRow="0" w:lastRow="0" w:firstColumn="0" w:lastColumn="0" w:oddVBand="0" w:evenVBand="0" w:oddHBand="0" w:evenHBand="0" w:firstRowFirstColumn="0" w:firstRowLastColumn="0" w:lastRowFirstColumn="0" w:lastRowLastColumn="0"/>
               <w:rPr>
-                <w:rFonts w:asciiTheme="majorHAnsi" w:hAnsiTheme="majorHAnsi" w:cstheme="majorHAnsi"/>
-                <w:sz w:val="26"/>
-                <w:szCs w:val="26"/>
-              </w:rPr>
-            </w:pPr>
-            <w:r>
-              <w:rPr>
-                <w:rFonts w:asciiTheme="majorHAnsi" w:hAnsiTheme="majorHAnsi" w:cstheme="majorHAnsi"/>
+                <w:sz w:val="26"/>
+                <w:szCs w:val="26"/>
+              </w:rPr>
+            </w:pPr>
+            <w:r>
+              <w:rPr>
                 <w:sz w:val="26"/>
                 <w:szCs w:val="26"/>
               </w:rPr>
@@ -5803,14 +5689,12 @@
               <w:pStyle w:val="MyTable1"/>
               <w:cnfStyle w:val="000000000000" w:firstRow="0" w:lastRow="0" w:firstColumn="0" w:lastColumn="0" w:oddVBand="0" w:evenVBand="0" w:oddHBand="0" w:evenHBand="0" w:firstRowFirstColumn="0" w:firstRowLastColumn="0" w:lastRowFirstColumn="0" w:lastRowLastColumn="0"/>
               <w:rPr>
-                <w:rFonts w:asciiTheme="majorHAnsi" w:hAnsiTheme="majorHAnsi" w:cstheme="majorHAnsi"/>
-                <w:sz w:val="26"/>
-                <w:szCs w:val="26"/>
-              </w:rPr>
-            </w:pPr>
-            <w:r>
-              <w:rPr>
-                <w:rFonts w:asciiTheme="majorHAnsi" w:hAnsiTheme="majorHAnsi" w:cstheme="majorHAnsi"/>
+                <w:sz w:val="26"/>
+                <w:szCs w:val="26"/>
+              </w:rPr>
+            </w:pPr>
+            <w:r>
+              <w:rPr>
                 <w:sz w:val="26"/>
                 <w:szCs w:val="26"/>
               </w:rPr>
@@ -5834,7 +5718,6 @@
             <w:pPr>
               <w:pStyle w:val="MyTable1"/>
               <w:rPr>
-                <w:rFonts w:asciiTheme="majorHAnsi" w:hAnsiTheme="majorHAnsi" w:cstheme="majorHAnsi"/>
                 <w:sz w:val="26"/>
                 <w:szCs w:val="26"/>
               </w:rPr>
@@ -5855,15 +5738,13 @@
               <w:pStyle w:val="MyTable1"/>
               <w:cnfStyle w:val="000000100000" w:firstRow="0" w:lastRow="0" w:firstColumn="0" w:lastColumn="0" w:oddVBand="0" w:evenVBand="0" w:oddHBand="1" w:evenHBand="0" w:firstRowFirstColumn="0" w:firstRowLastColumn="0" w:lastRowFirstColumn="0" w:lastRowLastColumn="0"/>
               <w:rPr>
-                <w:rFonts w:asciiTheme="majorHAnsi" w:hAnsiTheme="majorHAnsi" w:cstheme="majorHAnsi"/>
-                <w:sz w:val="26"/>
-                <w:szCs w:val="26"/>
-                <w:lang w:val="vi-VN"/>
-              </w:rPr>
-            </w:pPr>
-            <w:r>
-              <w:rPr>
-                <w:rFonts w:asciiTheme="majorHAnsi" w:hAnsiTheme="majorHAnsi" w:cstheme="majorHAnsi"/>
+                <w:sz w:val="26"/>
+                <w:szCs w:val="26"/>
+                <w:lang w:val="vi-VN"/>
+              </w:rPr>
+            </w:pPr>
+            <w:r>
+              <w:rPr>
                 <w:sz w:val="26"/>
                 <w:szCs w:val="26"/>
                 <w:lang w:val="vi-VN"/>
@@ -5887,15 +5768,13 @@
               <w:pStyle w:val="MyTable1"/>
               <w:cnfStyle w:val="000000100000" w:firstRow="0" w:lastRow="0" w:firstColumn="0" w:lastColumn="0" w:oddVBand="0" w:evenVBand="0" w:oddHBand="1" w:evenHBand="0" w:firstRowFirstColumn="0" w:firstRowLastColumn="0" w:lastRowFirstColumn="0" w:lastRowLastColumn="0"/>
               <w:rPr>
-                <w:rFonts w:asciiTheme="majorHAnsi" w:hAnsiTheme="majorHAnsi" w:cstheme="majorHAnsi"/>
-                <w:sz w:val="26"/>
-                <w:szCs w:val="26"/>
-                <w:lang w:val="vi-VN"/>
-              </w:rPr>
-            </w:pPr>
-            <w:r>
-              <w:rPr>
-                <w:rFonts w:asciiTheme="majorHAnsi" w:hAnsiTheme="majorHAnsi" w:cstheme="majorHAnsi"/>
+                <w:sz w:val="26"/>
+                <w:szCs w:val="26"/>
+                <w:lang w:val="vi-VN"/>
+              </w:rPr>
+            </w:pPr>
+            <w:r>
+              <w:rPr>
                 <w:sz w:val="26"/>
                 <w:szCs w:val="26"/>
                 <w:lang w:val="vi-VN"/>
@@ -5908,15 +5787,13 @@
               <w:pStyle w:val="MyTable1"/>
               <w:cnfStyle w:val="000000100000" w:firstRow="0" w:lastRow="0" w:firstColumn="0" w:lastColumn="0" w:oddVBand="0" w:evenVBand="0" w:oddHBand="1" w:evenHBand="0" w:firstRowFirstColumn="0" w:firstRowLastColumn="0" w:lastRowFirstColumn="0" w:lastRowLastColumn="0"/>
               <w:rPr>
-                <w:rFonts w:asciiTheme="majorHAnsi" w:hAnsiTheme="majorHAnsi" w:cstheme="majorHAnsi"/>
-                <w:sz w:val="26"/>
-                <w:szCs w:val="26"/>
-                <w:lang w:val="vi-VN"/>
-              </w:rPr>
-            </w:pPr>
-            <w:r>
-              <w:rPr>
-                <w:rFonts w:asciiTheme="majorHAnsi" w:hAnsiTheme="majorHAnsi" w:cstheme="majorHAnsi"/>
+                <w:sz w:val="26"/>
+                <w:szCs w:val="26"/>
+                <w:lang w:val="vi-VN"/>
+              </w:rPr>
+            </w:pPr>
+            <w:r>
+              <w:rPr>
                 <w:sz w:val="26"/>
                 <w:szCs w:val="26"/>
                 <w:lang w:val="vi-VN"/>
@@ -5929,15 +5806,13 @@
               <w:pStyle w:val="MyTable1"/>
               <w:cnfStyle w:val="000000100000" w:firstRow="0" w:lastRow="0" w:firstColumn="0" w:lastColumn="0" w:oddVBand="0" w:evenVBand="0" w:oddHBand="1" w:evenHBand="0" w:firstRowFirstColumn="0" w:firstRowLastColumn="0" w:lastRowFirstColumn="0" w:lastRowLastColumn="0"/>
               <w:rPr>
-                <w:rFonts w:asciiTheme="majorHAnsi" w:hAnsiTheme="majorHAnsi" w:cstheme="majorHAnsi"/>
-                <w:sz w:val="26"/>
-                <w:szCs w:val="26"/>
-                <w:lang w:val="vi-VN"/>
-              </w:rPr>
-            </w:pPr>
-            <w:r>
-              <w:rPr>
-                <w:rFonts w:asciiTheme="majorHAnsi" w:hAnsiTheme="majorHAnsi" w:cstheme="majorHAnsi"/>
+                <w:sz w:val="26"/>
+                <w:szCs w:val="26"/>
+                <w:lang w:val="vi-VN"/>
+              </w:rPr>
+            </w:pPr>
+            <w:r>
+              <w:rPr>
                 <w:sz w:val="26"/>
                 <w:szCs w:val="26"/>
                 <w:lang w:val="vi-VN"/>
@@ -5950,7 +5825,6 @@
               <w:pStyle w:val="MyTable1"/>
               <w:cnfStyle w:val="000000100000" w:firstRow="0" w:lastRow="0" w:firstColumn="0" w:lastColumn="0" w:oddVBand="0" w:evenVBand="0" w:oddHBand="1" w:evenHBand="0" w:firstRowFirstColumn="0" w:firstRowLastColumn="0" w:lastRowFirstColumn="0" w:lastRowLastColumn="0"/>
               <w:rPr>
-                <w:rFonts w:asciiTheme="majorHAnsi" w:hAnsiTheme="majorHAnsi" w:cstheme="majorHAnsi"/>
                 <w:sz w:val="26"/>
                 <w:szCs w:val="26"/>
                 <w:lang w:val="vi-VN"/>
@@ -5963,7 +5837,7 @@
     <w:p>
       <w:pPr>
         <w:rPr>
-          <w:rFonts w:asciiTheme="majorHAnsi" w:hAnsiTheme="majorHAnsi" w:cstheme="majorHAnsi"/>
+          <w:rFonts w:ascii="Times New Roman" w:hAnsi="Times New Roman" w:cs="Times New Roman"/>
           <w:sz w:val="26"/>
           <w:szCs w:val="26"/>
           <w:lang w:val="vi-VN"/>
@@ -5975,14 +5849,14 @@
         <w:spacing w:before="0" w:after="160" w:line="259" w:lineRule="auto"/>
         <w:ind w:left="0" w:firstLine="0"/>
         <w:rPr>
-          <w:rFonts w:asciiTheme="majorHAnsi" w:hAnsiTheme="majorHAnsi" w:cstheme="majorHAnsi"/>
+          <w:rFonts w:ascii="Times New Roman" w:hAnsi="Times New Roman" w:cs="Times New Roman"/>
           <w:sz w:val="26"/>
           <w:szCs w:val="26"/>
         </w:rPr>
       </w:pPr>
       <w:r>
         <w:rPr>
-          <w:rFonts w:asciiTheme="majorHAnsi" w:hAnsiTheme="majorHAnsi" w:cstheme="majorHAnsi"/>
+          <w:rFonts w:ascii="Times New Roman" w:hAnsi="Times New Roman" w:cs="Times New Roman"/>
           <w:sz w:val="26"/>
           <w:szCs w:val="26"/>
           <w:lang w:val="vi-VN"/>
@@ -5991,7 +5865,7 @@
       </w:r>
       <w:r>
         <w:rPr>
-          <w:rFonts w:asciiTheme="majorHAnsi" w:hAnsiTheme="majorHAnsi" w:cstheme="majorHAnsi"/>
+          <w:rFonts w:ascii="Times New Roman" w:hAnsi="Times New Roman" w:cs="Times New Roman"/>
           <w:sz w:val="26"/>
           <w:szCs w:val="26"/>
         </w:rPr>
@@ -6033,7 +5907,6 @@
             <w:pPr>
               <w:pStyle w:val="MyTable1"/>
               <w:rPr>
-                <w:rFonts w:asciiTheme="majorHAnsi" w:hAnsiTheme="majorHAnsi" w:cstheme="majorHAnsi"/>
                 <w:b w:val="0"/>
                 <w:sz w:val="26"/>
                 <w:szCs w:val="26"/>
@@ -6041,7 +5914,6 @@
             </w:pPr>
             <w:r>
               <w:rPr>
-                <w:rFonts w:asciiTheme="majorHAnsi" w:hAnsiTheme="majorHAnsi" w:cstheme="majorHAnsi"/>
                 <w:b w:val="0"/>
                 <w:sz w:val="26"/>
                 <w:szCs w:val="26"/>
@@ -6068,7 +5940,6 @@
               <w:pStyle w:val="MyTable1"/>
               <w:cnfStyle w:val="100000000000" w:firstRow="1" w:lastRow="0" w:firstColumn="0" w:lastColumn="0" w:oddVBand="0" w:evenVBand="0" w:oddHBand="0" w:evenHBand="0" w:firstRowFirstColumn="0" w:firstRowLastColumn="0" w:lastRowFirstColumn="0" w:lastRowLastColumn="0"/>
               <w:rPr>
-                <w:rFonts w:asciiTheme="majorHAnsi" w:hAnsiTheme="majorHAnsi" w:cstheme="majorHAnsi"/>
                 <w:b w:val="0"/>
                 <w:sz w:val="26"/>
                 <w:szCs w:val="26"/>
@@ -6077,7 +5948,6 @@
             </w:pPr>
             <w:r>
               <w:rPr>
-                <w:rFonts w:asciiTheme="majorHAnsi" w:hAnsiTheme="majorHAnsi" w:cstheme="majorHAnsi"/>
                 <w:b w:val="0"/>
                 <w:sz w:val="26"/>
                 <w:szCs w:val="26"/>
@@ -6103,7 +5973,6 @@
               <w:pStyle w:val="MyTable1"/>
               <w:cnfStyle w:val="100000000000" w:firstRow="1" w:lastRow="0" w:firstColumn="0" w:lastColumn="0" w:oddVBand="0" w:evenVBand="0" w:oddHBand="0" w:evenHBand="0" w:firstRowFirstColumn="0" w:firstRowLastColumn="0" w:lastRowFirstColumn="0" w:lastRowLastColumn="0"/>
               <w:rPr>
-                <w:rFonts w:asciiTheme="majorHAnsi" w:hAnsiTheme="majorHAnsi" w:cstheme="majorHAnsi"/>
                 <w:b w:val="0"/>
                 <w:sz w:val="26"/>
                 <w:szCs w:val="26"/>
@@ -6111,7 +5980,6 @@
             </w:pPr>
             <w:r>
               <w:rPr>
-                <w:rFonts w:asciiTheme="majorHAnsi" w:hAnsiTheme="majorHAnsi" w:cstheme="majorHAnsi"/>
                 <w:b w:val="0"/>
                 <w:sz w:val="26"/>
                 <w:szCs w:val="26"/>
@@ -6120,7 +5988,6 @@
             </w:r>
             <w:r>
               <w:rPr>
-                <w:rFonts w:asciiTheme="majorHAnsi" w:hAnsiTheme="majorHAnsi" w:cstheme="majorHAnsi"/>
                 <w:b w:val="0"/>
                 <w:sz w:val="26"/>
                 <w:szCs w:val="26"/>
@@ -6130,7 +5997,6 @@
             </w:r>
             <w:r>
               <w:rPr>
-                <w:rFonts w:asciiTheme="majorHAnsi" w:hAnsiTheme="majorHAnsi" w:cstheme="majorHAnsi"/>
                 <w:b w:val="0"/>
                 <w:sz w:val="26"/>
                 <w:szCs w:val="26"/>
@@ -6162,7 +6028,6 @@
             <w:pPr>
               <w:pStyle w:val="MyTable1"/>
               <w:rPr>
-                <w:rFonts w:asciiTheme="majorHAnsi" w:hAnsiTheme="majorHAnsi" w:cstheme="majorHAnsi"/>
                 <w:sz w:val="26"/>
                 <w:szCs w:val="26"/>
               </w:rPr>
@@ -6187,7 +6052,6 @@
               <w:pStyle w:val="MyTable1"/>
               <w:cnfStyle w:val="000000100000" w:firstRow="0" w:lastRow="0" w:firstColumn="0" w:lastColumn="0" w:oddVBand="0" w:evenVBand="0" w:oddHBand="1" w:evenHBand="0" w:firstRowFirstColumn="0" w:firstRowLastColumn="0" w:lastRowFirstColumn="0" w:lastRowLastColumn="0"/>
               <w:rPr>
-                <w:rFonts w:asciiTheme="majorHAnsi" w:hAnsiTheme="majorHAnsi" w:cstheme="majorHAnsi"/>
                 <w:sz w:val="26"/>
                 <w:szCs w:val="26"/>
               </w:rPr>
@@ -6210,16 +6074,16 @@
               <w:pStyle w:val="MyTable1"/>
               <w:cnfStyle w:val="000000100000" w:firstRow="0" w:lastRow="0" w:firstColumn="0" w:lastColumn="0" w:oddVBand="0" w:evenVBand="0" w:oddHBand="1" w:evenHBand="0" w:firstRowFirstColumn="0" w:firstRowLastColumn="0" w:lastRowFirstColumn="0" w:lastRowLastColumn="0"/>
               <w:rPr>
-                <w:rFonts w:asciiTheme="majorHAnsi" w:hAnsiTheme="majorHAnsi" w:cstheme="majorHAnsi"/>
-                <w:sz w:val="26"/>
-                <w:szCs w:val="26"/>
-              </w:rPr>
-            </w:pPr>
-            <w:r>
-              <w:rPr>
-                <w:rFonts w:asciiTheme="majorHAnsi" w:hAnsiTheme="majorHAnsi" w:cstheme="majorHAnsi"/>
-                <w:sz w:val="26"/>
-                <w:szCs w:val="26"/>
+                <w:sz w:val="26"/>
+                <w:szCs w:val="26"/>
+                <w:lang w:val="fr-FR"/>
+              </w:rPr>
+            </w:pPr>
+            <w:r>
+              <w:rPr>
+                <w:sz w:val="26"/>
+                <w:szCs w:val="26"/>
+                <w:lang w:val="fr-FR"/>
               </w:rPr>
               <w:t xml:space="preserve">Tham chiếu: </w:t>
             </w:r>
@@ -6229,22 +6093,21 @@
               <w:pStyle w:val="MyTable1"/>
               <w:cnfStyle w:val="000000100000" w:firstRow="0" w:lastRow="0" w:firstColumn="0" w:lastColumn="0" w:oddVBand="0" w:evenVBand="0" w:oddHBand="1" w:evenHBand="0" w:firstRowFirstColumn="0" w:firstRowLastColumn="0" w:lastRowFirstColumn="0" w:lastRowLastColumn="0"/>
               <w:rPr>
-                <w:rFonts w:asciiTheme="majorHAnsi" w:hAnsiTheme="majorHAnsi" w:cstheme="majorHAnsi"/>
-                <w:sz w:val="26"/>
-                <w:szCs w:val="26"/>
-              </w:rPr>
-            </w:pPr>
-            <w:r>
-              <w:rPr>
-                <w:rFonts w:asciiTheme="majorHAnsi" w:hAnsiTheme="majorHAnsi" w:cstheme="majorHAnsi"/>
-                <w:sz w:val="26"/>
-                <w:szCs w:val="26"/>
+                <w:sz w:val="26"/>
+                <w:szCs w:val="26"/>
+                <w:lang w:val="fr-FR"/>
+              </w:rPr>
+            </w:pPr>
+            <w:r>
+              <w:rPr>
+                <w:sz w:val="26"/>
+                <w:szCs w:val="26"/>
+                <w:lang w:val="fr-FR"/>
               </w:rPr>
               <w:t>[FRA] [UCCN] [2.4.</w:t>
             </w:r>
             <w:r>
               <w:rPr>
-                <w:rFonts w:asciiTheme="majorHAnsi" w:hAnsiTheme="majorHAnsi" w:cstheme="majorHAnsi"/>
                 <w:sz w:val="26"/>
                 <w:szCs w:val="26"/>
                 <w:lang w:val="vi-VN"/>
@@ -6253,9 +6116,9 @@
             </w:r>
             <w:r>
               <w:rPr>
-                <w:rFonts w:asciiTheme="majorHAnsi" w:hAnsiTheme="majorHAnsi" w:cstheme="majorHAnsi"/>
-                <w:sz w:val="26"/>
-                <w:szCs w:val="26"/>
+                <w:sz w:val="26"/>
+                <w:szCs w:val="26"/>
+                <w:lang w:val="fr-FR"/>
               </w:rPr>
               <w:t>]</w:t>
             </w:r>
@@ -6265,22 +6128,21 @@
               <w:pStyle w:val="MyTable1"/>
               <w:cnfStyle w:val="000000100000" w:firstRow="0" w:lastRow="0" w:firstColumn="0" w:lastColumn="0" w:oddVBand="0" w:evenVBand="0" w:oddHBand="1" w:evenHBand="0" w:firstRowFirstColumn="0" w:firstRowLastColumn="0" w:lastRowFirstColumn="0" w:lastRowLastColumn="0"/>
               <w:rPr>
-                <w:rFonts w:asciiTheme="majorHAnsi" w:hAnsiTheme="majorHAnsi" w:cstheme="majorHAnsi"/>
-                <w:sz w:val="26"/>
-                <w:szCs w:val="26"/>
-              </w:rPr>
-            </w:pPr>
-            <w:r>
-              <w:rPr>
-                <w:rFonts w:asciiTheme="majorHAnsi" w:hAnsiTheme="majorHAnsi" w:cstheme="majorHAnsi"/>
-                <w:sz w:val="26"/>
-                <w:szCs w:val="26"/>
+                <w:sz w:val="26"/>
+                <w:szCs w:val="26"/>
+                <w:lang w:val="fr-FR"/>
+              </w:rPr>
+            </w:pPr>
+            <w:r>
+              <w:rPr>
+                <w:sz w:val="26"/>
+                <w:szCs w:val="26"/>
+                <w:lang w:val="fr-FR"/>
               </w:rPr>
               <w:t>[FRA] [UCCN] [2.4.</w:t>
             </w:r>
             <w:r>
               <w:rPr>
-                <w:rFonts w:asciiTheme="majorHAnsi" w:hAnsiTheme="majorHAnsi" w:cstheme="majorHAnsi"/>
                 <w:sz w:val="26"/>
                 <w:szCs w:val="26"/>
                 <w:lang w:val="vi-VN"/>
@@ -6289,9 +6151,9 @@
             </w:r>
             <w:r>
               <w:rPr>
-                <w:rFonts w:asciiTheme="majorHAnsi" w:hAnsiTheme="majorHAnsi" w:cstheme="majorHAnsi"/>
-                <w:sz w:val="26"/>
-                <w:szCs w:val="26"/>
+                <w:sz w:val="26"/>
+                <w:szCs w:val="26"/>
+                <w:lang w:val="fr-FR"/>
               </w:rPr>
               <w:t>]</w:t>
             </w:r>
@@ -6301,9 +6163,9 @@
               <w:pStyle w:val="MyTable1"/>
               <w:cnfStyle w:val="000000100000" w:firstRow="0" w:lastRow="0" w:firstColumn="0" w:lastColumn="0" w:oddVBand="0" w:evenVBand="0" w:oddHBand="1" w:evenHBand="0" w:firstRowFirstColumn="0" w:firstRowLastColumn="0" w:lastRowFirstColumn="0" w:lastRowLastColumn="0"/>
               <w:rPr>
-                <w:rFonts w:asciiTheme="majorHAnsi" w:hAnsiTheme="majorHAnsi" w:cstheme="majorHAnsi"/>
-                <w:sz w:val="26"/>
-                <w:szCs w:val="26"/>
+                <w:sz w:val="26"/>
+                <w:szCs w:val="26"/>
+                <w:lang w:val="fr-FR"/>
               </w:rPr>
             </w:pPr>
           </w:p>
@@ -6323,14 +6185,12 @@
             <w:pPr>
               <w:pStyle w:val="MyTable1"/>
               <w:rPr>
-                <w:rFonts w:asciiTheme="majorHAnsi" w:hAnsiTheme="majorHAnsi" w:cstheme="majorHAnsi"/>
-                <w:sz w:val="26"/>
-                <w:szCs w:val="26"/>
-              </w:rPr>
-            </w:pPr>
-            <w:r>
-              <w:rPr>
-                <w:rFonts w:asciiTheme="majorHAnsi" w:hAnsiTheme="majorHAnsi" w:cstheme="majorHAnsi"/>
+                <w:sz w:val="26"/>
+                <w:szCs w:val="26"/>
+              </w:rPr>
+            </w:pPr>
+            <w:r>
+              <w:rPr>
                 <w:sz w:val="26"/>
                 <w:szCs w:val="26"/>
               </w:rPr>
@@ -6352,15 +6212,13 @@
               <w:pStyle w:val="MyTable1"/>
               <w:cnfStyle w:val="000000000000" w:firstRow="0" w:lastRow="0" w:firstColumn="0" w:lastColumn="0" w:oddVBand="0" w:evenVBand="0" w:oddHBand="0" w:evenHBand="0" w:firstRowFirstColumn="0" w:firstRowLastColumn="0" w:lastRowFirstColumn="0" w:lastRowLastColumn="0"/>
               <w:rPr>
-                <w:rFonts w:asciiTheme="majorHAnsi" w:hAnsiTheme="majorHAnsi" w:cstheme="majorHAnsi"/>
-                <w:sz w:val="26"/>
-                <w:szCs w:val="26"/>
-                <w:lang w:val="vi-VN"/>
-              </w:rPr>
-            </w:pPr>
-            <w:r>
-              <w:rPr>
-                <w:rFonts w:asciiTheme="majorHAnsi" w:hAnsiTheme="majorHAnsi" w:cstheme="majorHAnsi"/>
+                <w:sz w:val="26"/>
+                <w:szCs w:val="26"/>
+                <w:lang w:val="vi-VN"/>
+              </w:rPr>
+            </w:pPr>
+            <w:r>
+              <w:rPr>
                 <w:sz w:val="26"/>
                 <w:szCs w:val="26"/>
               </w:rPr>
@@ -6368,7 +6226,6 @@
             </w:r>
             <w:r>
               <w:rPr>
-                <w:rFonts w:asciiTheme="majorHAnsi" w:hAnsiTheme="majorHAnsi" w:cstheme="majorHAnsi"/>
                 <w:sz w:val="26"/>
                 <w:szCs w:val="26"/>
                 <w:lang w:val="vi-VN"/>
@@ -6396,14 +6253,12 @@
             <w:pPr>
               <w:pStyle w:val="MyTable1"/>
               <w:rPr>
-                <w:rFonts w:asciiTheme="majorHAnsi" w:hAnsiTheme="majorHAnsi" w:cstheme="majorHAnsi"/>
-                <w:sz w:val="26"/>
-                <w:szCs w:val="26"/>
-              </w:rPr>
-            </w:pPr>
-            <w:r>
-              <w:rPr>
-                <w:rFonts w:asciiTheme="majorHAnsi" w:hAnsiTheme="majorHAnsi" w:cstheme="majorHAnsi"/>
+                <w:sz w:val="26"/>
+                <w:szCs w:val="26"/>
+              </w:rPr>
+            </w:pPr>
+            <w:r>
+              <w:rPr>
                 <w:sz w:val="26"/>
                 <w:szCs w:val="26"/>
               </w:rPr>
@@ -6425,14 +6280,12 @@
               <w:pStyle w:val="MyTable1"/>
               <w:cnfStyle w:val="000000100000" w:firstRow="0" w:lastRow="0" w:firstColumn="0" w:lastColumn="0" w:oddVBand="0" w:evenVBand="0" w:oddHBand="1" w:evenHBand="0" w:firstRowFirstColumn="0" w:firstRowLastColumn="0" w:lastRowFirstColumn="0" w:lastRowLastColumn="0"/>
               <w:rPr>
-                <w:rFonts w:asciiTheme="majorHAnsi" w:hAnsiTheme="majorHAnsi" w:cstheme="majorHAnsi"/>
-                <w:sz w:val="26"/>
-                <w:szCs w:val="26"/>
-              </w:rPr>
-            </w:pPr>
-            <w:r>
-              <w:rPr>
-                <w:rFonts w:asciiTheme="majorHAnsi" w:hAnsiTheme="majorHAnsi" w:cstheme="majorHAnsi"/>
+                <w:sz w:val="26"/>
+                <w:szCs w:val="26"/>
+              </w:rPr>
+            </w:pPr>
+            <w:r>
+              <w:rPr>
                 <w:sz w:val="26"/>
                 <w:szCs w:val="26"/>
               </w:rPr>
@@ -6455,14 +6308,12 @@
               <w:pStyle w:val="MyTable1"/>
               <w:cnfStyle w:val="000000100000" w:firstRow="0" w:lastRow="0" w:firstColumn="0" w:lastColumn="0" w:oddVBand="0" w:evenVBand="0" w:oddHBand="1" w:evenHBand="0" w:firstRowFirstColumn="0" w:firstRowLastColumn="0" w:lastRowFirstColumn="0" w:lastRowLastColumn="0"/>
               <w:rPr>
-                <w:rFonts w:asciiTheme="majorHAnsi" w:hAnsiTheme="majorHAnsi" w:cstheme="majorHAnsi"/>
-                <w:sz w:val="26"/>
-                <w:szCs w:val="26"/>
-              </w:rPr>
-            </w:pPr>
-            <w:r>
-              <w:rPr>
-                <w:rFonts w:asciiTheme="majorHAnsi" w:hAnsiTheme="majorHAnsi" w:cstheme="majorHAnsi"/>
+                <w:sz w:val="26"/>
+                <w:szCs w:val="26"/>
+              </w:rPr>
+            </w:pPr>
+            <w:r>
+              <w:rPr>
                 <w:sz w:val="26"/>
                 <w:szCs w:val="26"/>
               </w:rPr>
@@ -6483,7 +6334,6 @@
             <w:pPr>
               <w:pStyle w:val="MyTable1"/>
               <w:rPr>
-                <w:rFonts w:asciiTheme="majorHAnsi" w:hAnsiTheme="majorHAnsi" w:cstheme="majorHAnsi"/>
                 <w:sz w:val="26"/>
                 <w:szCs w:val="26"/>
               </w:rPr>
@@ -6504,15 +6354,13 @@
               <w:pStyle w:val="MyTable1"/>
               <w:cnfStyle w:val="000000000000" w:firstRow="0" w:lastRow="0" w:firstColumn="0" w:lastColumn="0" w:oddVBand="0" w:evenVBand="0" w:oddHBand="0" w:evenHBand="0" w:firstRowFirstColumn="0" w:firstRowLastColumn="0" w:lastRowFirstColumn="0" w:lastRowLastColumn="0"/>
               <w:rPr>
-                <w:rFonts w:asciiTheme="majorHAnsi" w:hAnsiTheme="majorHAnsi" w:cstheme="majorHAnsi"/>
-                <w:sz w:val="26"/>
-                <w:szCs w:val="26"/>
-                <w:lang w:val="vi-VN"/>
-              </w:rPr>
-            </w:pPr>
-            <w:r>
-              <w:rPr>
-                <w:rFonts w:asciiTheme="majorHAnsi" w:hAnsiTheme="majorHAnsi" w:cstheme="majorHAnsi"/>
+                <w:sz w:val="26"/>
+                <w:szCs w:val="26"/>
+                <w:lang w:val="vi-VN"/>
+              </w:rPr>
+            </w:pPr>
+            <w:r>
+              <w:rPr>
                 <w:sz w:val="26"/>
                 <w:szCs w:val="26"/>
                 <w:lang w:val="vi-VN"/>
@@ -6536,15 +6384,13 @@
               <w:pStyle w:val="MyTable1"/>
               <w:cnfStyle w:val="000000000000" w:firstRow="0" w:lastRow="0" w:firstColumn="0" w:lastColumn="0" w:oddVBand="0" w:evenVBand="0" w:oddHBand="0" w:evenHBand="0" w:firstRowFirstColumn="0" w:firstRowLastColumn="0" w:lastRowFirstColumn="0" w:lastRowLastColumn="0"/>
               <w:rPr>
-                <w:rFonts w:asciiTheme="majorHAnsi" w:hAnsiTheme="majorHAnsi" w:cstheme="majorHAnsi"/>
-                <w:sz w:val="26"/>
-                <w:szCs w:val="26"/>
-                <w:lang w:val="vi-VN"/>
-              </w:rPr>
-            </w:pPr>
-            <w:r>
-              <w:rPr>
-                <w:rFonts w:asciiTheme="majorHAnsi" w:hAnsiTheme="majorHAnsi" w:cstheme="majorHAnsi"/>
+                <w:sz w:val="26"/>
+                <w:szCs w:val="26"/>
+                <w:lang w:val="vi-VN"/>
+              </w:rPr>
+            </w:pPr>
+            <w:r>
+              <w:rPr>
                 <w:sz w:val="26"/>
                 <w:szCs w:val="26"/>
               </w:rPr>
@@ -6552,7 +6398,6 @@
             </w:r>
             <w:r>
               <w:rPr>
-                <w:rFonts w:asciiTheme="majorHAnsi" w:hAnsiTheme="majorHAnsi" w:cstheme="majorHAnsi"/>
                 <w:sz w:val="26"/>
                 <w:szCs w:val="26"/>
                 <w:lang w:val="vi-VN"/>
@@ -6577,7 +6422,6 @@
             <w:pPr>
               <w:pStyle w:val="MyTable1"/>
               <w:rPr>
-                <w:rFonts w:asciiTheme="majorHAnsi" w:hAnsiTheme="majorHAnsi" w:cstheme="majorHAnsi"/>
                 <w:sz w:val="26"/>
                 <w:szCs w:val="26"/>
               </w:rPr>
@@ -6598,15 +6442,13 @@
               <w:pStyle w:val="MyTable1"/>
               <w:cnfStyle w:val="000000100000" w:firstRow="0" w:lastRow="0" w:firstColumn="0" w:lastColumn="0" w:oddVBand="0" w:evenVBand="0" w:oddHBand="1" w:evenHBand="0" w:firstRowFirstColumn="0" w:firstRowLastColumn="0" w:lastRowFirstColumn="0" w:lastRowLastColumn="0"/>
               <w:rPr>
-                <w:rFonts w:asciiTheme="majorHAnsi" w:hAnsiTheme="majorHAnsi" w:cstheme="majorHAnsi"/>
-                <w:sz w:val="26"/>
-                <w:szCs w:val="26"/>
-                <w:lang w:val="vi-VN"/>
-              </w:rPr>
-            </w:pPr>
-            <w:r>
-              <w:rPr>
-                <w:rFonts w:asciiTheme="majorHAnsi" w:hAnsiTheme="majorHAnsi" w:cstheme="majorHAnsi"/>
+                <w:sz w:val="26"/>
+                <w:szCs w:val="26"/>
+                <w:lang w:val="vi-VN"/>
+              </w:rPr>
+            </w:pPr>
+            <w:r>
+              <w:rPr>
                 <w:sz w:val="26"/>
                 <w:szCs w:val="26"/>
                 <w:lang w:val="vi-VN"/>
@@ -6630,15 +6472,13 @@
               <w:pStyle w:val="MyTable1"/>
               <w:cnfStyle w:val="000000100000" w:firstRow="0" w:lastRow="0" w:firstColumn="0" w:lastColumn="0" w:oddVBand="0" w:evenVBand="0" w:oddHBand="1" w:evenHBand="0" w:firstRowFirstColumn="0" w:firstRowLastColumn="0" w:lastRowFirstColumn="0" w:lastRowLastColumn="0"/>
               <w:rPr>
-                <w:rFonts w:asciiTheme="majorHAnsi" w:hAnsiTheme="majorHAnsi" w:cstheme="majorHAnsi"/>
-                <w:sz w:val="26"/>
-                <w:szCs w:val="26"/>
-                <w:lang w:val="vi-VN"/>
-              </w:rPr>
-            </w:pPr>
-            <w:r>
-              <w:rPr>
-                <w:rFonts w:asciiTheme="majorHAnsi" w:hAnsiTheme="majorHAnsi" w:cstheme="majorHAnsi"/>
+                <w:sz w:val="26"/>
+                <w:szCs w:val="26"/>
+                <w:lang w:val="vi-VN"/>
+              </w:rPr>
+            </w:pPr>
+            <w:r>
+              <w:rPr>
                 <w:sz w:val="26"/>
                 <w:szCs w:val="26"/>
                 <w:lang w:val="vi-VN"/>
@@ -6660,7 +6500,6 @@
             <w:pPr>
               <w:pStyle w:val="MyTable1"/>
               <w:rPr>
-                <w:rFonts w:asciiTheme="majorHAnsi" w:hAnsiTheme="majorHAnsi" w:cstheme="majorHAnsi"/>
                 <w:sz w:val="26"/>
                 <w:szCs w:val="26"/>
               </w:rPr>
@@ -6681,15 +6520,13 @@
               <w:pStyle w:val="MyTable1"/>
               <w:cnfStyle w:val="000000000000" w:firstRow="0" w:lastRow="0" w:firstColumn="0" w:lastColumn="0" w:oddVBand="0" w:evenVBand="0" w:oddHBand="0" w:evenHBand="0" w:firstRowFirstColumn="0" w:firstRowLastColumn="0" w:lastRowFirstColumn="0" w:lastRowLastColumn="0"/>
               <w:rPr>
-                <w:rFonts w:asciiTheme="majorHAnsi" w:hAnsiTheme="majorHAnsi" w:cstheme="majorHAnsi"/>
-                <w:sz w:val="26"/>
-                <w:szCs w:val="26"/>
-                <w:lang w:val="vi-VN"/>
-              </w:rPr>
-            </w:pPr>
-            <w:r>
-              <w:rPr>
-                <w:rFonts w:asciiTheme="majorHAnsi" w:hAnsiTheme="majorHAnsi" w:cstheme="majorHAnsi"/>
+                <w:sz w:val="26"/>
+                <w:szCs w:val="26"/>
+                <w:lang w:val="vi-VN"/>
+              </w:rPr>
+            </w:pPr>
+            <w:r>
+              <w:rPr>
                 <w:sz w:val="26"/>
                 <w:szCs w:val="26"/>
                 <w:lang w:val="vi-VN"/>
@@ -6713,15 +6550,13 @@
               <w:pStyle w:val="MyTable1"/>
               <w:cnfStyle w:val="000000000000" w:firstRow="0" w:lastRow="0" w:firstColumn="0" w:lastColumn="0" w:oddVBand="0" w:evenVBand="0" w:oddHBand="0" w:evenHBand="0" w:firstRowFirstColumn="0" w:firstRowLastColumn="0" w:lastRowFirstColumn="0" w:lastRowLastColumn="0"/>
               <w:rPr>
-                <w:rFonts w:asciiTheme="majorHAnsi" w:hAnsiTheme="majorHAnsi" w:cstheme="majorHAnsi"/>
-                <w:sz w:val="26"/>
-                <w:szCs w:val="26"/>
-                <w:lang w:val="vi-VN"/>
-              </w:rPr>
-            </w:pPr>
-            <w:r>
-              <w:rPr>
-                <w:rFonts w:asciiTheme="majorHAnsi" w:hAnsiTheme="majorHAnsi" w:cstheme="majorHAnsi"/>
+                <w:sz w:val="26"/>
+                <w:szCs w:val="26"/>
+                <w:lang w:val="vi-VN"/>
+              </w:rPr>
+            </w:pPr>
+            <w:r>
+              <w:rPr>
                 <w:sz w:val="26"/>
                 <w:szCs w:val="26"/>
                 <w:lang w:val="vi-VN"/>
@@ -6746,18 +6581,15 @@
             <w:pPr>
               <w:pStyle w:val="MyTable1"/>
               <w:rPr>
-                <w:rFonts w:asciiTheme="majorHAnsi" w:hAnsiTheme="majorHAnsi" w:cstheme="majorHAnsi"/>
-                <w:sz w:val="26"/>
-                <w:szCs w:val="26"/>
-              </w:rPr>
-            </w:pPr>
-            <w:r>
-              <w:rPr>
-                <w:rFonts w:asciiTheme="majorHAnsi" w:hAnsiTheme="majorHAnsi" w:cstheme="majorHAnsi"/>
-                <w:sz w:val="26"/>
-                <w:szCs w:val="26"/>
-              </w:rPr>
-              <w:lastRenderedPageBreak/>
+                <w:sz w:val="26"/>
+                <w:szCs w:val="26"/>
+              </w:rPr>
+            </w:pPr>
+            <w:r>
+              <w:rPr>
+                <w:sz w:val="26"/>
+                <w:szCs w:val="26"/>
+              </w:rPr>
               <w:t>Phương thức</w:t>
             </w:r>
           </w:p>
@@ -6776,14 +6608,12 @@
               <w:pStyle w:val="MyTable1"/>
               <w:cnfStyle w:val="000000100000" w:firstRow="0" w:lastRow="0" w:firstColumn="0" w:lastColumn="0" w:oddVBand="0" w:evenVBand="0" w:oddHBand="1" w:evenHBand="0" w:firstRowFirstColumn="0" w:firstRowLastColumn="0" w:lastRowFirstColumn="0" w:lastRowLastColumn="0"/>
               <w:rPr>
-                <w:rFonts w:asciiTheme="majorHAnsi" w:hAnsiTheme="majorHAnsi" w:cstheme="majorHAnsi"/>
-                <w:sz w:val="26"/>
-                <w:szCs w:val="26"/>
-              </w:rPr>
-            </w:pPr>
-            <w:r>
-              <w:rPr>
-                <w:rFonts w:asciiTheme="majorHAnsi" w:hAnsiTheme="majorHAnsi" w:cstheme="majorHAnsi"/>
+                <w:sz w:val="26"/>
+                <w:szCs w:val="26"/>
+              </w:rPr>
+            </w:pPr>
+            <w:r>
+              <w:rPr>
                 <w:sz w:val="26"/>
                 <w:szCs w:val="26"/>
               </w:rPr>
@@ -6806,14 +6636,12 @@
               <w:pStyle w:val="MyTable1"/>
               <w:cnfStyle w:val="000000100000" w:firstRow="0" w:lastRow="0" w:firstColumn="0" w:lastColumn="0" w:oddVBand="0" w:evenVBand="0" w:oddHBand="1" w:evenHBand="0" w:firstRowFirstColumn="0" w:firstRowLastColumn="0" w:lastRowFirstColumn="0" w:lastRowLastColumn="0"/>
               <w:rPr>
-                <w:rFonts w:asciiTheme="majorHAnsi" w:hAnsiTheme="majorHAnsi" w:cstheme="majorHAnsi"/>
-                <w:sz w:val="26"/>
-                <w:szCs w:val="26"/>
-              </w:rPr>
-            </w:pPr>
-            <w:r>
-              <w:rPr>
-                <w:rFonts w:asciiTheme="majorHAnsi" w:hAnsiTheme="majorHAnsi" w:cstheme="majorHAnsi"/>
+                <w:sz w:val="26"/>
+                <w:szCs w:val="26"/>
+              </w:rPr>
+            </w:pPr>
+            <w:r>
+              <w:rPr>
                 <w:sz w:val="26"/>
                 <w:szCs w:val="26"/>
               </w:rPr>
@@ -6834,7 +6662,6 @@
             <w:pPr>
               <w:pStyle w:val="MyTable1"/>
               <w:rPr>
-                <w:rFonts w:asciiTheme="majorHAnsi" w:hAnsiTheme="majorHAnsi" w:cstheme="majorHAnsi"/>
                 <w:sz w:val="26"/>
                 <w:szCs w:val="26"/>
               </w:rPr>
@@ -6855,15 +6682,13 @@
               <w:pStyle w:val="MyTable1"/>
               <w:cnfStyle w:val="000000000000" w:firstRow="0" w:lastRow="0" w:firstColumn="0" w:lastColumn="0" w:oddVBand="0" w:evenVBand="0" w:oddHBand="0" w:evenHBand="0" w:firstRowFirstColumn="0" w:firstRowLastColumn="0" w:lastRowFirstColumn="0" w:lastRowLastColumn="0"/>
               <w:rPr>
-                <w:rFonts w:asciiTheme="majorHAnsi" w:hAnsiTheme="majorHAnsi" w:cstheme="majorHAnsi"/>
-                <w:sz w:val="26"/>
-                <w:szCs w:val="26"/>
-                <w:lang w:val="vi-VN"/>
-              </w:rPr>
-            </w:pPr>
-            <w:r>
-              <w:rPr>
-                <w:rFonts w:asciiTheme="majorHAnsi" w:hAnsiTheme="majorHAnsi" w:cstheme="majorHAnsi"/>
+                <w:sz w:val="26"/>
+                <w:szCs w:val="26"/>
+                <w:lang w:val="vi-VN"/>
+              </w:rPr>
+            </w:pPr>
+            <w:r>
+              <w:rPr>
                 <w:sz w:val="26"/>
                 <w:szCs w:val="26"/>
                 <w:lang w:val="vi-VN"/>
@@ -6887,7 +6712,6 @@
               <w:pStyle w:val="MyTable1"/>
               <w:cnfStyle w:val="000000000000" w:firstRow="0" w:lastRow="0" w:firstColumn="0" w:lastColumn="0" w:oddVBand="0" w:evenVBand="0" w:oddHBand="0" w:evenHBand="0" w:firstRowFirstColumn="0" w:firstRowLastColumn="0" w:lastRowFirstColumn="0" w:lastRowLastColumn="0"/>
               <w:rPr>
-                <w:rFonts w:asciiTheme="majorHAnsi" w:hAnsiTheme="majorHAnsi" w:cstheme="majorHAnsi"/>
                 <w:sz w:val="26"/>
                 <w:szCs w:val="26"/>
                 <w:lang w:val="vi-VN"/>
@@ -6911,14 +6735,12 @@
             <w:pPr>
               <w:pStyle w:val="MyTable1"/>
               <w:rPr>
-                <w:rFonts w:asciiTheme="majorHAnsi" w:hAnsiTheme="majorHAnsi" w:cstheme="majorHAnsi"/>
-                <w:sz w:val="26"/>
-                <w:szCs w:val="26"/>
-              </w:rPr>
-            </w:pPr>
-            <w:r>
-              <w:rPr>
-                <w:rFonts w:asciiTheme="majorHAnsi" w:hAnsiTheme="majorHAnsi" w:cstheme="majorHAnsi"/>
+                <w:sz w:val="26"/>
+                <w:szCs w:val="26"/>
+              </w:rPr>
+            </w:pPr>
+            <w:r>
+              <w:rPr>
                 <w:sz w:val="26"/>
                 <w:szCs w:val="26"/>
               </w:rPr>
@@ -6940,14 +6762,12 @@
               <w:pStyle w:val="MyTable1"/>
               <w:cnfStyle w:val="000000100000" w:firstRow="0" w:lastRow="0" w:firstColumn="0" w:lastColumn="0" w:oddVBand="0" w:evenVBand="0" w:oddHBand="1" w:evenHBand="0" w:firstRowFirstColumn="0" w:firstRowLastColumn="0" w:lastRowFirstColumn="0" w:lastRowLastColumn="0"/>
               <w:rPr>
-                <w:rFonts w:asciiTheme="majorHAnsi" w:hAnsiTheme="majorHAnsi" w:cstheme="majorHAnsi"/>
-                <w:sz w:val="26"/>
-                <w:szCs w:val="26"/>
-              </w:rPr>
-            </w:pPr>
-            <w:r>
-              <w:rPr>
-                <w:rFonts w:asciiTheme="majorHAnsi" w:hAnsiTheme="majorHAnsi" w:cstheme="majorHAnsi"/>
+                <w:sz w:val="26"/>
+                <w:szCs w:val="26"/>
+              </w:rPr>
+            </w:pPr>
+            <w:r>
+              <w:rPr>
                 <w:sz w:val="26"/>
                 <w:szCs w:val="26"/>
               </w:rPr>
@@ -6970,14 +6790,12 @@
               <w:pStyle w:val="MyTable1"/>
               <w:cnfStyle w:val="000000100000" w:firstRow="0" w:lastRow="0" w:firstColumn="0" w:lastColumn="0" w:oddVBand="0" w:evenVBand="0" w:oddHBand="1" w:evenHBand="0" w:firstRowFirstColumn="0" w:firstRowLastColumn="0" w:lastRowFirstColumn="0" w:lastRowLastColumn="0"/>
               <w:rPr>
-                <w:rFonts w:asciiTheme="majorHAnsi" w:hAnsiTheme="majorHAnsi" w:cstheme="majorHAnsi"/>
-                <w:sz w:val="26"/>
-                <w:szCs w:val="26"/>
-              </w:rPr>
-            </w:pPr>
-            <w:r>
-              <w:rPr>
-                <w:rFonts w:asciiTheme="majorHAnsi" w:hAnsiTheme="majorHAnsi" w:cstheme="majorHAnsi"/>
+                <w:sz w:val="26"/>
+                <w:szCs w:val="26"/>
+              </w:rPr>
+            </w:pPr>
+            <w:r>
+              <w:rPr>
                 <w:sz w:val="26"/>
                 <w:szCs w:val="26"/>
               </w:rPr>
@@ -6998,7 +6816,6 @@
             <w:pPr>
               <w:pStyle w:val="MyTable1"/>
               <w:rPr>
-                <w:rFonts w:asciiTheme="majorHAnsi" w:hAnsiTheme="majorHAnsi" w:cstheme="majorHAnsi"/>
                 <w:sz w:val="26"/>
                 <w:szCs w:val="26"/>
               </w:rPr>
@@ -7019,7 +6836,6 @@
               <w:pStyle w:val="MyTable1"/>
               <w:cnfStyle w:val="000000000000" w:firstRow="0" w:lastRow="0" w:firstColumn="0" w:lastColumn="0" w:oddVBand="0" w:evenVBand="0" w:oddHBand="0" w:evenHBand="0" w:firstRowFirstColumn="0" w:firstRowLastColumn="0" w:lastRowFirstColumn="0" w:lastRowLastColumn="0"/>
               <w:rPr>
-                <w:rFonts w:asciiTheme="majorHAnsi" w:hAnsiTheme="majorHAnsi" w:cstheme="majorHAnsi"/>
                 <w:sz w:val="26"/>
                 <w:szCs w:val="26"/>
                 <w:lang w:val="vi-VN"/>
@@ -7042,7 +6858,6 @@
               <w:pStyle w:val="MyTable1"/>
               <w:cnfStyle w:val="000000000000" w:firstRow="0" w:lastRow="0" w:firstColumn="0" w:lastColumn="0" w:oddVBand="0" w:evenVBand="0" w:oddHBand="0" w:evenHBand="0" w:firstRowFirstColumn="0" w:firstRowLastColumn="0" w:lastRowFirstColumn="0" w:lastRowLastColumn="0"/>
               <w:rPr>
-                <w:rFonts w:asciiTheme="majorHAnsi" w:hAnsiTheme="majorHAnsi" w:cstheme="majorHAnsi"/>
                 <w:sz w:val="26"/>
                 <w:szCs w:val="26"/>
                 <w:lang w:val="vi-VN"/>
@@ -7057,7 +6872,7 @@
         <w:pStyle w:val="ListParagraph"/>
         <w:ind w:left="2160"/>
         <w:rPr>
-          <w:rFonts w:asciiTheme="majorHAnsi" w:hAnsiTheme="majorHAnsi" w:cstheme="majorHAnsi"/>
+          <w:rFonts w:ascii="Times New Roman" w:hAnsi="Times New Roman" w:cs="Times New Roman"/>
           <w:sz w:val="26"/>
           <w:szCs w:val="26"/>
         </w:rPr>
@@ -7068,7 +6883,7 @@
         <w:pStyle w:val="ListParagraph"/>
         <w:ind w:left="2160" w:firstLine="0"/>
         <w:rPr>
-          <w:rFonts w:asciiTheme="majorHAnsi" w:hAnsiTheme="majorHAnsi" w:cstheme="majorHAnsi"/>
+          <w:rFonts w:ascii="Times New Roman" w:hAnsi="Times New Roman" w:cs="Times New Roman"/>
           <w:sz w:val="26"/>
           <w:szCs w:val="26"/>
         </w:rPr>
@@ -7080,14 +6895,14 @@
         <w:spacing w:before="0" w:after="160" w:line="259" w:lineRule="auto"/>
         <w:ind w:left="576" w:firstLine="0"/>
         <w:rPr>
-          <w:rFonts w:asciiTheme="majorHAnsi" w:hAnsiTheme="majorHAnsi" w:cstheme="majorHAnsi"/>
+          <w:rFonts w:ascii="Times New Roman" w:hAnsi="Times New Roman" w:cs="Times New Roman"/>
           <w:sz w:val="26"/>
           <w:szCs w:val="26"/>
         </w:rPr>
       </w:pPr>
       <w:r>
         <w:rPr>
-          <w:rFonts w:asciiTheme="majorHAnsi" w:hAnsiTheme="majorHAnsi" w:cstheme="majorHAnsi"/>
+          <w:rFonts w:ascii="Times New Roman" w:hAnsi="Times New Roman" w:cs="Times New Roman"/>
           <w:sz w:val="26"/>
           <w:szCs w:val="26"/>
           <w:lang w:val="vi-VN"/>
@@ -7096,7 +6911,7 @@
       </w:r>
       <w:r>
         <w:rPr>
-          <w:rFonts w:asciiTheme="majorHAnsi" w:hAnsiTheme="majorHAnsi" w:cstheme="majorHAnsi"/>
+          <w:rFonts w:ascii="Times New Roman" w:hAnsi="Times New Roman" w:cs="Times New Roman"/>
           <w:sz w:val="26"/>
           <w:szCs w:val="26"/>
         </w:rPr>
@@ -7138,7 +6953,6 @@
             <w:pPr>
               <w:pStyle w:val="MyTable1"/>
               <w:rPr>
-                <w:rFonts w:asciiTheme="majorHAnsi" w:hAnsiTheme="majorHAnsi" w:cstheme="majorHAnsi"/>
                 <w:b w:val="0"/>
                 <w:sz w:val="26"/>
                 <w:szCs w:val="26"/>
@@ -7146,7 +6960,6 @@
             </w:pPr>
             <w:r>
               <w:rPr>
-                <w:rFonts w:asciiTheme="majorHAnsi" w:hAnsiTheme="majorHAnsi" w:cstheme="majorHAnsi"/>
                 <w:b w:val="0"/>
                 <w:sz w:val="26"/>
                 <w:szCs w:val="26"/>
@@ -7173,7 +6986,6 @@
               <w:pStyle w:val="MyTable1"/>
               <w:cnfStyle w:val="100000000000" w:firstRow="1" w:lastRow="0" w:firstColumn="0" w:lastColumn="0" w:oddVBand="0" w:evenVBand="0" w:oddHBand="0" w:evenHBand="0" w:firstRowFirstColumn="0" w:firstRowLastColumn="0" w:lastRowFirstColumn="0" w:lastRowLastColumn="0"/>
               <w:rPr>
-                <w:rFonts w:asciiTheme="majorHAnsi" w:hAnsiTheme="majorHAnsi" w:cstheme="majorHAnsi"/>
                 <w:b w:val="0"/>
                 <w:sz w:val="26"/>
                 <w:szCs w:val="26"/>
@@ -7182,7 +6994,6 @@
             </w:pPr>
             <w:r>
               <w:rPr>
-                <w:rFonts w:asciiTheme="majorHAnsi" w:hAnsiTheme="majorHAnsi" w:cstheme="majorHAnsi"/>
                 <w:b w:val="0"/>
                 <w:sz w:val="26"/>
                 <w:szCs w:val="26"/>
@@ -7208,7 +7019,6 @@
               <w:pStyle w:val="MyTable1"/>
               <w:cnfStyle w:val="100000000000" w:firstRow="1" w:lastRow="0" w:firstColumn="0" w:lastColumn="0" w:oddVBand="0" w:evenVBand="0" w:oddHBand="0" w:evenHBand="0" w:firstRowFirstColumn="0" w:firstRowLastColumn="0" w:lastRowFirstColumn="0" w:lastRowLastColumn="0"/>
               <w:rPr>
-                <w:rFonts w:asciiTheme="majorHAnsi" w:hAnsiTheme="majorHAnsi" w:cstheme="majorHAnsi"/>
                 <w:b w:val="0"/>
                 <w:sz w:val="26"/>
                 <w:szCs w:val="26"/>
@@ -7216,7 +7026,6 @@
             </w:pPr>
             <w:r>
               <w:rPr>
-                <w:rFonts w:asciiTheme="majorHAnsi" w:hAnsiTheme="majorHAnsi" w:cstheme="majorHAnsi"/>
                 <w:b w:val="0"/>
                 <w:sz w:val="26"/>
                 <w:szCs w:val="26"/>
@@ -7225,7 +7034,6 @@
             </w:r>
             <w:r>
               <w:rPr>
-                <w:rFonts w:asciiTheme="majorHAnsi" w:hAnsiTheme="majorHAnsi" w:cstheme="majorHAnsi"/>
                 <w:b w:val="0"/>
                 <w:sz w:val="26"/>
                 <w:szCs w:val="26"/>
@@ -7235,7 +7043,6 @@
             </w:r>
             <w:r>
               <w:rPr>
-                <w:rFonts w:asciiTheme="majorHAnsi" w:hAnsiTheme="majorHAnsi" w:cstheme="majorHAnsi"/>
                 <w:b w:val="0"/>
                 <w:sz w:val="26"/>
                 <w:szCs w:val="26"/>
@@ -7267,7 +7074,6 @@
             <w:pPr>
               <w:pStyle w:val="MyTable1"/>
               <w:rPr>
-                <w:rFonts w:asciiTheme="majorHAnsi" w:hAnsiTheme="majorHAnsi" w:cstheme="majorHAnsi"/>
                 <w:sz w:val="26"/>
                 <w:szCs w:val="26"/>
               </w:rPr>
@@ -7292,7 +7098,6 @@
               <w:pStyle w:val="MyTable1"/>
               <w:cnfStyle w:val="000000100000" w:firstRow="0" w:lastRow="0" w:firstColumn="0" w:lastColumn="0" w:oddVBand="0" w:evenVBand="0" w:oddHBand="1" w:evenHBand="0" w:firstRowFirstColumn="0" w:firstRowLastColumn="0" w:lastRowFirstColumn="0" w:lastRowLastColumn="0"/>
               <w:rPr>
-                <w:rFonts w:asciiTheme="majorHAnsi" w:hAnsiTheme="majorHAnsi" w:cstheme="majorHAnsi"/>
                 <w:sz w:val="26"/>
                 <w:szCs w:val="26"/>
               </w:rPr>
@@ -7315,16 +7120,16 @@
               <w:pStyle w:val="MyTable1"/>
               <w:cnfStyle w:val="000000100000" w:firstRow="0" w:lastRow="0" w:firstColumn="0" w:lastColumn="0" w:oddVBand="0" w:evenVBand="0" w:oddHBand="1" w:evenHBand="0" w:firstRowFirstColumn="0" w:firstRowLastColumn="0" w:lastRowFirstColumn="0" w:lastRowLastColumn="0"/>
               <w:rPr>
-                <w:rFonts w:asciiTheme="majorHAnsi" w:hAnsiTheme="majorHAnsi" w:cstheme="majorHAnsi"/>
-                <w:sz w:val="26"/>
-                <w:szCs w:val="26"/>
-              </w:rPr>
-            </w:pPr>
-            <w:r>
-              <w:rPr>
-                <w:rFonts w:asciiTheme="majorHAnsi" w:hAnsiTheme="majorHAnsi" w:cstheme="majorHAnsi"/>
-                <w:sz w:val="26"/>
-                <w:szCs w:val="26"/>
+                <w:sz w:val="26"/>
+                <w:szCs w:val="26"/>
+                <w:lang w:val="fr-FR"/>
+              </w:rPr>
+            </w:pPr>
+            <w:r>
+              <w:rPr>
+                <w:sz w:val="26"/>
+                <w:szCs w:val="26"/>
+                <w:lang w:val="fr-FR"/>
               </w:rPr>
               <w:t>Tham chiếu:</w:t>
             </w:r>
@@ -7334,22 +7139,21 @@
               <w:pStyle w:val="MyTable1"/>
               <w:cnfStyle w:val="000000100000" w:firstRow="0" w:lastRow="0" w:firstColumn="0" w:lastColumn="0" w:oddVBand="0" w:evenVBand="0" w:oddHBand="1" w:evenHBand="0" w:firstRowFirstColumn="0" w:firstRowLastColumn="0" w:lastRowFirstColumn="0" w:lastRowLastColumn="0"/>
               <w:rPr>
-                <w:rFonts w:asciiTheme="majorHAnsi" w:hAnsiTheme="majorHAnsi" w:cstheme="majorHAnsi"/>
-                <w:sz w:val="26"/>
-                <w:szCs w:val="26"/>
-              </w:rPr>
-            </w:pPr>
-            <w:r>
-              <w:rPr>
-                <w:rFonts w:asciiTheme="majorHAnsi" w:hAnsiTheme="majorHAnsi" w:cstheme="majorHAnsi"/>
-                <w:sz w:val="26"/>
-                <w:szCs w:val="26"/>
+                <w:sz w:val="26"/>
+                <w:szCs w:val="26"/>
+                <w:lang w:val="fr-FR"/>
+              </w:rPr>
+            </w:pPr>
+            <w:r>
+              <w:rPr>
+                <w:sz w:val="26"/>
+                <w:szCs w:val="26"/>
+                <w:lang w:val="fr-FR"/>
               </w:rPr>
               <w:t xml:space="preserve"> [FRA] [UCCN] [2.4.</w:t>
             </w:r>
             <w:r>
               <w:rPr>
-                <w:rFonts w:asciiTheme="majorHAnsi" w:hAnsiTheme="majorHAnsi" w:cstheme="majorHAnsi"/>
                 <w:sz w:val="26"/>
                 <w:szCs w:val="26"/>
                 <w:lang w:val="vi-VN"/>
@@ -7358,9 +7162,9 @@
             </w:r>
             <w:r>
               <w:rPr>
-                <w:rFonts w:asciiTheme="majorHAnsi" w:hAnsiTheme="majorHAnsi" w:cstheme="majorHAnsi"/>
-                <w:sz w:val="26"/>
-                <w:szCs w:val="26"/>
+                <w:sz w:val="26"/>
+                <w:szCs w:val="26"/>
+                <w:lang w:val="fr-FR"/>
               </w:rPr>
               <w:t>]</w:t>
             </w:r>
@@ -7370,22 +7174,21 @@
               <w:pStyle w:val="MyTable1"/>
               <w:cnfStyle w:val="000000100000" w:firstRow="0" w:lastRow="0" w:firstColumn="0" w:lastColumn="0" w:oddVBand="0" w:evenVBand="0" w:oddHBand="1" w:evenHBand="0" w:firstRowFirstColumn="0" w:firstRowLastColumn="0" w:lastRowFirstColumn="0" w:lastRowLastColumn="0"/>
               <w:rPr>
-                <w:rFonts w:asciiTheme="majorHAnsi" w:hAnsiTheme="majorHAnsi" w:cstheme="majorHAnsi"/>
-                <w:sz w:val="26"/>
-                <w:szCs w:val="26"/>
-              </w:rPr>
-            </w:pPr>
-            <w:r>
-              <w:rPr>
-                <w:rFonts w:asciiTheme="majorHAnsi" w:hAnsiTheme="majorHAnsi" w:cstheme="majorHAnsi"/>
-                <w:sz w:val="26"/>
-                <w:szCs w:val="26"/>
+                <w:sz w:val="26"/>
+                <w:szCs w:val="26"/>
+                <w:lang w:val="fr-FR"/>
+              </w:rPr>
+            </w:pPr>
+            <w:r>
+              <w:rPr>
+                <w:sz w:val="26"/>
+                <w:szCs w:val="26"/>
+                <w:lang w:val="fr-FR"/>
               </w:rPr>
               <w:t>[FRA] [UCCN] [2.4.</w:t>
             </w:r>
             <w:r>
               <w:rPr>
-                <w:rFonts w:asciiTheme="majorHAnsi" w:hAnsiTheme="majorHAnsi" w:cstheme="majorHAnsi"/>
                 <w:sz w:val="26"/>
                 <w:szCs w:val="26"/>
                 <w:lang w:val="vi-VN"/>
@@ -7394,9 +7197,9 @@
             </w:r>
             <w:r>
               <w:rPr>
-                <w:rFonts w:asciiTheme="majorHAnsi" w:hAnsiTheme="majorHAnsi" w:cstheme="majorHAnsi"/>
-                <w:sz w:val="26"/>
-                <w:szCs w:val="26"/>
+                <w:sz w:val="26"/>
+                <w:szCs w:val="26"/>
+                <w:lang w:val="fr-FR"/>
               </w:rPr>
               <w:t>]</w:t>
             </w:r>
@@ -7406,9 +7209,9 @@
               <w:pStyle w:val="MyTable1"/>
               <w:cnfStyle w:val="000000100000" w:firstRow="0" w:lastRow="0" w:firstColumn="0" w:lastColumn="0" w:oddVBand="0" w:evenVBand="0" w:oddHBand="1" w:evenHBand="0" w:firstRowFirstColumn="0" w:firstRowLastColumn="0" w:lastRowFirstColumn="0" w:lastRowLastColumn="0"/>
               <w:rPr>
-                <w:rFonts w:asciiTheme="majorHAnsi" w:hAnsiTheme="majorHAnsi" w:cstheme="majorHAnsi"/>
-                <w:sz w:val="26"/>
-                <w:szCs w:val="26"/>
+                <w:sz w:val="26"/>
+                <w:szCs w:val="26"/>
+                <w:lang w:val="fr-FR"/>
               </w:rPr>
             </w:pPr>
           </w:p>
@@ -7428,14 +7231,12 @@
             <w:pPr>
               <w:pStyle w:val="MyTable1"/>
               <w:rPr>
-                <w:rFonts w:asciiTheme="majorHAnsi" w:hAnsiTheme="majorHAnsi" w:cstheme="majorHAnsi"/>
-                <w:sz w:val="26"/>
-                <w:szCs w:val="26"/>
-              </w:rPr>
-            </w:pPr>
-            <w:r>
-              <w:rPr>
-                <w:rFonts w:asciiTheme="majorHAnsi" w:hAnsiTheme="majorHAnsi" w:cstheme="majorHAnsi"/>
+                <w:sz w:val="26"/>
+                <w:szCs w:val="26"/>
+              </w:rPr>
+            </w:pPr>
+            <w:r>
+              <w:rPr>
                 <w:sz w:val="26"/>
                 <w:szCs w:val="26"/>
               </w:rPr>
@@ -7457,15 +7258,13 @@
               <w:pStyle w:val="MyTable1"/>
               <w:cnfStyle w:val="000000000000" w:firstRow="0" w:lastRow="0" w:firstColumn="0" w:lastColumn="0" w:oddVBand="0" w:evenVBand="0" w:oddHBand="0" w:evenHBand="0" w:firstRowFirstColumn="0" w:firstRowLastColumn="0" w:lastRowFirstColumn="0" w:lastRowLastColumn="0"/>
               <w:rPr>
-                <w:rFonts w:asciiTheme="majorHAnsi" w:hAnsiTheme="majorHAnsi" w:cstheme="majorHAnsi"/>
-                <w:sz w:val="26"/>
-                <w:szCs w:val="26"/>
-                <w:lang w:val="vi-VN"/>
-              </w:rPr>
-            </w:pPr>
-            <w:r>
-              <w:rPr>
-                <w:rFonts w:asciiTheme="majorHAnsi" w:hAnsiTheme="majorHAnsi" w:cstheme="majorHAnsi"/>
+                <w:sz w:val="26"/>
+                <w:szCs w:val="26"/>
+                <w:lang w:val="vi-VN"/>
+              </w:rPr>
+            </w:pPr>
+            <w:r>
+              <w:rPr>
                 <w:sz w:val="26"/>
                 <w:szCs w:val="26"/>
               </w:rPr>
@@ -7473,7 +7272,6 @@
             </w:r>
             <w:r>
               <w:rPr>
-                <w:rFonts w:asciiTheme="majorHAnsi" w:hAnsiTheme="majorHAnsi" w:cstheme="majorHAnsi"/>
                 <w:sz w:val="26"/>
                 <w:szCs w:val="26"/>
                 <w:lang w:val="vi-VN"/>
@@ -7501,14 +7299,12 @@
             <w:pPr>
               <w:pStyle w:val="MyTable1"/>
               <w:rPr>
-                <w:rFonts w:asciiTheme="majorHAnsi" w:hAnsiTheme="majorHAnsi" w:cstheme="majorHAnsi"/>
-                <w:sz w:val="26"/>
-                <w:szCs w:val="26"/>
-              </w:rPr>
-            </w:pPr>
-            <w:r>
-              <w:rPr>
-                <w:rFonts w:asciiTheme="majorHAnsi" w:hAnsiTheme="majorHAnsi" w:cstheme="majorHAnsi"/>
+                <w:sz w:val="26"/>
+                <w:szCs w:val="26"/>
+              </w:rPr>
+            </w:pPr>
+            <w:r>
+              <w:rPr>
                 <w:sz w:val="26"/>
                 <w:szCs w:val="26"/>
               </w:rPr>
@@ -7530,14 +7326,12 @@
               <w:pStyle w:val="MyTable1"/>
               <w:cnfStyle w:val="000000100000" w:firstRow="0" w:lastRow="0" w:firstColumn="0" w:lastColumn="0" w:oddVBand="0" w:evenVBand="0" w:oddHBand="1" w:evenHBand="0" w:firstRowFirstColumn="0" w:firstRowLastColumn="0" w:lastRowFirstColumn="0" w:lastRowLastColumn="0"/>
               <w:rPr>
-                <w:rFonts w:asciiTheme="majorHAnsi" w:hAnsiTheme="majorHAnsi" w:cstheme="majorHAnsi"/>
-                <w:sz w:val="26"/>
-                <w:szCs w:val="26"/>
-              </w:rPr>
-            </w:pPr>
-            <w:r>
-              <w:rPr>
-                <w:rFonts w:asciiTheme="majorHAnsi" w:hAnsiTheme="majorHAnsi" w:cstheme="majorHAnsi"/>
+                <w:sz w:val="26"/>
+                <w:szCs w:val="26"/>
+              </w:rPr>
+            </w:pPr>
+            <w:r>
+              <w:rPr>
                 <w:sz w:val="26"/>
                 <w:szCs w:val="26"/>
               </w:rPr>
@@ -7560,14 +7354,12 @@
               <w:pStyle w:val="MyTable1"/>
               <w:cnfStyle w:val="000000100000" w:firstRow="0" w:lastRow="0" w:firstColumn="0" w:lastColumn="0" w:oddVBand="0" w:evenVBand="0" w:oddHBand="1" w:evenHBand="0" w:firstRowFirstColumn="0" w:firstRowLastColumn="0" w:lastRowFirstColumn="0" w:lastRowLastColumn="0"/>
               <w:rPr>
-                <w:rFonts w:asciiTheme="majorHAnsi" w:hAnsiTheme="majorHAnsi" w:cstheme="majorHAnsi"/>
-                <w:sz w:val="26"/>
-                <w:szCs w:val="26"/>
-              </w:rPr>
-            </w:pPr>
-            <w:r>
-              <w:rPr>
-                <w:rFonts w:asciiTheme="majorHAnsi" w:hAnsiTheme="majorHAnsi" w:cstheme="majorHAnsi"/>
+                <w:sz w:val="26"/>
+                <w:szCs w:val="26"/>
+              </w:rPr>
+            </w:pPr>
+            <w:r>
+              <w:rPr>
                 <w:sz w:val="26"/>
                 <w:szCs w:val="26"/>
               </w:rPr>
@@ -7588,7 +7380,6 @@
             <w:pPr>
               <w:pStyle w:val="MyTable1"/>
               <w:rPr>
-                <w:rFonts w:asciiTheme="majorHAnsi" w:hAnsiTheme="majorHAnsi" w:cstheme="majorHAnsi"/>
                 <w:sz w:val="26"/>
                 <w:szCs w:val="26"/>
               </w:rPr>
@@ -7612,15 +7403,13 @@
               </w:tabs>
               <w:cnfStyle w:val="000000000000" w:firstRow="0" w:lastRow="0" w:firstColumn="0" w:lastColumn="0" w:oddVBand="0" w:evenVBand="0" w:oddHBand="0" w:evenHBand="0" w:firstRowFirstColumn="0" w:firstRowLastColumn="0" w:lastRowFirstColumn="0" w:lastRowLastColumn="0"/>
               <w:rPr>
-                <w:rFonts w:asciiTheme="majorHAnsi" w:hAnsiTheme="majorHAnsi" w:cstheme="majorHAnsi"/>
-                <w:sz w:val="26"/>
-                <w:szCs w:val="26"/>
-                <w:lang w:val="vi-VN"/>
-              </w:rPr>
-            </w:pPr>
-            <w:r>
-              <w:rPr>
-                <w:rFonts w:asciiTheme="majorHAnsi" w:hAnsiTheme="majorHAnsi" w:cstheme="majorHAnsi"/>
+                <w:sz w:val="26"/>
+                <w:szCs w:val="26"/>
+                <w:lang w:val="vi-VN"/>
+              </w:rPr>
+            </w:pPr>
+            <w:r>
+              <w:rPr>
                 <w:sz w:val="26"/>
                 <w:szCs w:val="26"/>
                 <w:lang w:val="vi-VN"/>
@@ -7629,7 +7418,6 @@
             </w:r>
             <w:r>
               <w:rPr>
-                <w:rFonts w:asciiTheme="majorHAnsi" w:hAnsiTheme="majorHAnsi" w:cstheme="majorHAnsi"/>
                 <w:sz w:val="26"/>
                 <w:szCs w:val="26"/>
                 <w:lang w:val="vi-VN"/>
@@ -7653,15 +7441,13 @@
               <w:pStyle w:val="MyTable1"/>
               <w:cnfStyle w:val="000000000000" w:firstRow="0" w:lastRow="0" w:firstColumn="0" w:lastColumn="0" w:oddVBand="0" w:evenVBand="0" w:oddHBand="0" w:evenHBand="0" w:firstRowFirstColumn="0" w:firstRowLastColumn="0" w:lastRowFirstColumn="0" w:lastRowLastColumn="0"/>
               <w:rPr>
-                <w:rFonts w:asciiTheme="majorHAnsi" w:hAnsiTheme="majorHAnsi" w:cstheme="majorHAnsi"/>
-                <w:sz w:val="26"/>
-                <w:szCs w:val="26"/>
-                <w:lang w:val="vi-VN"/>
-              </w:rPr>
-            </w:pPr>
-            <w:r>
-              <w:rPr>
-                <w:rFonts w:asciiTheme="majorHAnsi" w:hAnsiTheme="majorHAnsi" w:cstheme="majorHAnsi"/>
+                <w:sz w:val="26"/>
+                <w:szCs w:val="26"/>
+                <w:lang w:val="vi-VN"/>
+              </w:rPr>
+            </w:pPr>
+            <w:r>
+              <w:rPr>
                 <w:sz w:val="26"/>
                 <w:szCs w:val="26"/>
               </w:rPr>
@@ -7669,7 +7455,6 @@
             </w:r>
             <w:r>
               <w:rPr>
-                <w:rFonts w:asciiTheme="majorHAnsi" w:hAnsiTheme="majorHAnsi" w:cstheme="majorHAnsi"/>
                 <w:sz w:val="26"/>
                 <w:szCs w:val="26"/>
                 <w:lang w:val="vi-VN"/>
@@ -7694,7 +7479,6 @@
             <w:pPr>
               <w:pStyle w:val="MyTable1"/>
               <w:rPr>
-                <w:rFonts w:asciiTheme="majorHAnsi" w:hAnsiTheme="majorHAnsi" w:cstheme="majorHAnsi"/>
                 <w:sz w:val="26"/>
                 <w:szCs w:val="26"/>
               </w:rPr>
@@ -7715,15 +7499,13 @@
               <w:pStyle w:val="MyTable1"/>
               <w:cnfStyle w:val="000000100000" w:firstRow="0" w:lastRow="0" w:firstColumn="0" w:lastColumn="0" w:oddVBand="0" w:evenVBand="0" w:oddHBand="1" w:evenHBand="0" w:firstRowFirstColumn="0" w:firstRowLastColumn="0" w:lastRowFirstColumn="0" w:lastRowLastColumn="0"/>
               <w:rPr>
-                <w:rFonts w:asciiTheme="majorHAnsi" w:hAnsiTheme="majorHAnsi" w:cstheme="majorHAnsi"/>
-                <w:sz w:val="26"/>
-                <w:szCs w:val="26"/>
-                <w:lang w:val="vi-VN"/>
-              </w:rPr>
-            </w:pPr>
-            <w:r>
-              <w:rPr>
-                <w:rFonts w:asciiTheme="majorHAnsi" w:hAnsiTheme="majorHAnsi" w:cstheme="majorHAnsi"/>
+                <w:sz w:val="26"/>
+                <w:szCs w:val="26"/>
+                <w:lang w:val="vi-VN"/>
+              </w:rPr>
+            </w:pPr>
+            <w:r>
+              <w:rPr>
                 <w:sz w:val="26"/>
                 <w:szCs w:val="26"/>
                 <w:lang w:val="vi-VN"/>
@@ -7747,15 +7529,13 @@
               <w:pStyle w:val="MyTable1"/>
               <w:cnfStyle w:val="000000100000" w:firstRow="0" w:lastRow="0" w:firstColumn="0" w:lastColumn="0" w:oddVBand="0" w:evenVBand="0" w:oddHBand="1" w:evenHBand="0" w:firstRowFirstColumn="0" w:firstRowLastColumn="0" w:lastRowFirstColumn="0" w:lastRowLastColumn="0"/>
               <w:rPr>
-                <w:rFonts w:asciiTheme="majorHAnsi" w:hAnsiTheme="majorHAnsi" w:cstheme="majorHAnsi"/>
-                <w:sz w:val="26"/>
-                <w:szCs w:val="26"/>
-                <w:lang w:val="vi-VN"/>
-              </w:rPr>
-            </w:pPr>
-            <w:r>
-              <w:rPr>
-                <w:rFonts w:asciiTheme="majorHAnsi" w:hAnsiTheme="majorHAnsi" w:cstheme="majorHAnsi"/>
+                <w:sz w:val="26"/>
+                <w:szCs w:val="26"/>
+                <w:lang w:val="vi-VN"/>
+              </w:rPr>
+            </w:pPr>
+            <w:r>
+              <w:rPr>
                 <w:sz w:val="26"/>
                 <w:szCs w:val="26"/>
                 <w:lang w:val="vi-VN"/>
@@ -7777,7 +7557,6 @@
             <w:pPr>
               <w:pStyle w:val="MyTable1"/>
               <w:rPr>
-                <w:rFonts w:asciiTheme="majorHAnsi" w:hAnsiTheme="majorHAnsi" w:cstheme="majorHAnsi"/>
                 <w:sz w:val="26"/>
                 <w:szCs w:val="26"/>
                 <w:lang w:val="vi-VN"/>
@@ -7799,15 +7578,13 @@
               <w:pStyle w:val="MyTable1"/>
               <w:cnfStyle w:val="000000000000" w:firstRow="0" w:lastRow="0" w:firstColumn="0" w:lastColumn="0" w:oddVBand="0" w:evenVBand="0" w:oddHBand="0" w:evenHBand="0" w:firstRowFirstColumn="0" w:firstRowLastColumn="0" w:lastRowFirstColumn="0" w:lastRowLastColumn="0"/>
               <w:rPr>
-                <w:rFonts w:asciiTheme="majorHAnsi" w:hAnsiTheme="majorHAnsi" w:cstheme="majorHAnsi"/>
-                <w:sz w:val="26"/>
-                <w:szCs w:val="26"/>
-                <w:lang w:val="vi-VN"/>
-              </w:rPr>
-            </w:pPr>
-            <w:r>
-              <w:rPr>
-                <w:rFonts w:asciiTheme="majorHAnsi" w:hAnsiTheme="majorHAnsi" w:cstheme="majorHAnsi"/>
+                <w:sz w:val="26"/>
+                <w:szCs w:val="26"/>
+                <w:lang w:val="vi-VN"/>
+              </w:rPr>
+            </w:pPr>
+            <w:r>
+              <w:rPr>
                 <w:sz w:val="26"/>
                 <w:szCs w:val="26"/>
                 <w:lang w:val="vi-VN"/>
@@ -7831,15 +7608,13 @@
               <w:pStyle w:val="MyTable1"/>
               <w:cnfStyle w:val="000000000000" w:firstRow="0" w:lastRow="0" w:firstColumn="0" w:lastColumn="0" w:oddVBand="0" w:evenVBand="0" w:oddHBand="0" w:evenHBand="0" w:firstRowFirstColumn="0" w:firstRowLastColumn="0" w:lastRowFirstColumn="0" w:lastRowLastColumn="0"/>
               <w:rPr>
-                <w:rFonts w:asciiTheme="majorHAnsi" w:hAnsiTheme="majorHAnsi" w:cstheme="majorHAnsi"/>
-                <w:sz w:val="26"/>
-                <w:szCs w:val="26"/>
-                <w:lang w:val="vi-VN"/>
-              </w:rPr>
-            </w:pPr>
-            <w:r>
-              <w:rPr>
-                <w:rFonts w:asciiTheme="majorHAnsi" w:hAnsiTheme="majorHAnsi" w:cstheme="majorHAnsi"/>
+                <w:sz w:val="26"/>
+                <w:szCs w:val="26"/>
+                <w:lang w:val="vi-VN"/>
+              </w:rPr>
+            </w:pPr>
+            <w:r>
+              <w:rPr>
                 <w:sz w:val="26"/>
                 <w:szCs w:val="26"/>
                 <w:lang w:val="vi-VN"/>
@@ -7856,15 +7631,13 @@
               </w:numPr>
               <w:cnfStyle w:val="000000000000" w:firstRow="0" w:lastRow="0" w:firstColumn="0" w:lastColumn="0" w:oddVBand="0" w:evenVBand="0" w:oddHBand="0" w:evenHBand="0" w:firstRowFirstColumn="0" w:firstRowLastColumn="0" w:lastRowFirstColumn="0" w:lastRowLastColumn="0"/>
               <w:rPr>
-                <w:rFonts w:asciiTheme="majorHAnsi" w:hAnsiTheme="majorHAnsi" w:cstheme="majorHAnsi"/>
-                <w:sz w:val="26"/>
-                <w:szCs w:val="26"/>
-                <w:lang w:val="vi-VN"/>
-              </w:rPr>
-            </w:pPr>
-            <w:r>
-              <w:rPr>
-                <w:rFonts w:asciiTheme="majorHAnsi" w:hAnsiTheme="majorHAnsi" w:cstheme="majorHAnsi"/>
+                <w:sz w:val="26"/>
+                <w:szCs w:val="26"/>
+                <w:lang w:val="vi-VN"/>
+              </w:rPr>
+            </w:pPr>
+            <w:r>
+              <w:rPr>
                 <w:sz w:val="26"/>
                 <w:szCs w:val="26"/>
                 <w:lang w:val="vi-VN"/>
@@ -7881,19 +7654,18 @@
               </w:numPr>
               <w:cnfStyle w:val="000000000000" w:firstRow="0" w:lastRow="0" w:firstColumn="0" w:lastColumn="0" w:oddVBand="0" w:evenVBand="0" w:oddHBand="0" w:evenHBand="0" w:firstRowFirstColumn="0" w:firstRowLastColumn="0" w:lastRowFirstColumn="0" w:lastRowLastColumn="0"/>
               <w:rPr>
-                <w:rFonts w:asciiTheme="majorHAnsi" w:hAnsiTheme="majorHAnsi" w:cstheme="majorHAnsi"/>
-                <w:sz w:val="26"/>
-                <w:szCs w:val="26"/>
-                <w:lang w:val="vi-VN"/>
-              </w:rPr>
-            </w:pPr>
-            <w:r>
-              <w:rPr>
-                <w:rFonts w:asciiTheme="majorHAnsi" w:hAnsiTheme="majorHAnsi" w:cstheme="majorHAnsi"/>
-                <w:sz w:val="26"/>
-                <w:szCs w:val="26"/>
-                <w:lang w:val="vi-VN"/>
-              </w:rPr>
+                <w:sz w:val="26"/>
+                <w:szCs w:val="26"/>
+                <w:lang w:val="vi-VN"/>
+              </w:rPr>
+            </w:pPr>
+            <w:r>
+              <w:rPr>
+                <w:sz w:val="26"/>
+                <w:szCs w:val="26"/>
+                <w:lang w:val="vi-VN"/>
+              </w:rPr>
+              <w:lastRenderedPageBreak/>
               <w:t>số lượng khách của mỗi tuyến</w:t>
             </w:r>
           </w:p>
@@ -7906,15 +7678,13 @@
               </w:numPr>
               <w:cnfStyle w:val="000000000000" w:firstRow="0" w:lastRow="0" w:firstColumn="0" w:lastColumn="0" w:oddVBand="0" w:evenVBand="0" w:oddHBand="0" w:evenHBand="0" w:firstRowFirstColumn="0" w:firstRowLastColumn="0" w:lastRowFirstColumn="0" w:lastRowLastColumn="0"/>
               <w:rPr>
-                <w:rFonts w:asciiTheme="majorHAnsi" w:hAnsiTheme="majorHAnsi" w:cstheme="majorHAnsi"/>
-                <w:sz w:val="26"/>
-                <w:szCs w:val="26"/>
-                <w:lang w:val="vi-VN"/>
-              </w:rPr>
-            </w:pPr>
-            <w:r>
-              <w:rPr>
-                <w:rFonts w:asciiTheme="majorHAnsi" w:hAnsiTheme="majorHAnsi" w:cstheme="majorHAnsi"/>
+                <w:sz w:val="26"/>
+                <w:szCs w:val="26"/>
+                <w:lang w:val="vi-VN"/>
+              </w:rPr>
+            </w:pPr>
+            <w:r>
+              <w:rPr>
                 <w:sz w:val="26"/>
                 <w:szCs w:val="26"/>
                 <w:lang w:val="vi-VN"/>
@@ -7931,20 +7701,17 @@
               </w:numPr>
               <w:cnfStyle w:val="000000000000" w:firstRow="0" w:lastRow="0" w:firstColumn="0" w:lastColumn="0" w:oddVBand="0" w:evenVBand="0" w:oddHBand="0" w:evenHBand="0" w:firstRowFirstColumn="0" w:firstRowLastColumn="0" w:lastRowFirstColumn="0" w:lastRowLastColumn="0"/>
               <w:rPr>
-                <w:rFonts w:asciiTheme="majorHAnsi" w:hAnsiTheme="majorHAnsi" w:cstheme="majorHAnsi"/>
-                <w:sz w:val="26"/>
-                <w:szCs w:val="26"/>
-                <w:lang w:val="vi-VN"/>
-              </w:rPr>
-            </w:pPr>
-            <w:r>
-              <w:rPr>
-                <w:rFonts w:asciiTheme="majorHAnsi" w:hAnsiTheme="majorHAnsi" w:cstheme="majorHAnsi"/>
-                <w:sz w:val="26"/>
-                <w:szCs w:val="26"/>
-                <w:lang w:val="vi-VN"/>
-              </w:rPr>
-              <w:lastRenderedPageBreak/>
+                <w:sz w:val="26"/>
+                <w:szCs w:val="26"/>
+                <w:lang w:val="vi-VN"/>
+              </w:rPr>
+            </w:pPr>
+            <w:r>
+              <w:rPr>
+                <w:sz w:val="26"/>
+                <w:szCs w:val="26"/>
+                <w:lang w:val="vi-VN"/>
+              </w:rPr>
               <w:t>Các góp ý, phản hồi của khách hàng.</w:t>
             </w:r>
           </w:p>
@@ -7957,15 +7724,13 @@
               </w:numPr>
               <w:cnfStyle w:val="000000000000" w:firstRow="0" w:lastRow="0" w:firstColumn="0" w:lastColumn="0" w:oddVBand="0" w:evenVBand="0" w:oddHBand="0" w:evenHBand="0" w:firstRowFirstColumn="0" w:firstRowLastColumn="0" w:lastRowFirstColumn="0" w:lastRowLastColumn="0"/>
               <w:rPr>
-                <w:rFonts w:asciiTheme="majorHAnsi" w:hAnsiTheme="majorHAnsi" w:cstheme="majorHAnsi"/>
-                <w:sz w:val="26"/>
-                <w:szCs w:val="26"/>
-                <w:lang w:val="vi-VN"/>
-              </w:rPr>
-            </w:pPr>
-            <w:r>
-              <w:rPr>
-                <w:rFonts w:asciiTheme="majorHAnsi" w:hAnsiTheme="majorHAnsi" w:cstheme="majorHAnsi"/>
+                <w:sz w:val="26"/>
+                <w:szCs w:val="26"/>
+                <w:lang w:val="vi-VN"/>
+              </w:rPr>
+            </w:pPr>
+            <w:r>
+              <w:rPr>
                 <w:sz w:val="26"/>
                 <w:szCs w:val="26"/>
                 <w:lang w:val="vi-VN"/>
@@ -7990,14 +7755,12 @@
             <w:pPr>
               <w:pStyle w:val="MyTable1"/>
               <w:rPr>
-                <w:rFonts w:asciiTheme="majorHAnsi" w:hAnsiTheme="majorHAnsi" w:cstheme="majorHAnsi"/>
-                <w:sz w:val="26"/>
-                <w:szCs w:val="26"/>
-              </w:rPr>
-            </w:pPr>
-            <w:r>
-              <w:rPr>
-                <w:rFonts w:asciiTheme="majorHAnsi" w:hAnsiTheme="majorHAnsi" w:cstheme="majorHAnsi"/>
+                <w:sz w:val="26"/>
+                <w:szCs w:val="26"/>
+              </w:rPr>
+            </w:pPr>
+            <w:r>
+              <w:rPr>
                 <w:sz w:val="26"/>
                 <w:szCs w:val="26"/>
               </w:rPr>
@@ -8020,14 +7783,12 @@
               <w:pStyle w:val="MyTable1"/>
               <w:cnfStyle w:val="000000100000" w:firstRow="0" w:lastRow="0" w:firstColumn="0" w:lastColumn="0" w:oddVBand="0" w:evenVBand="0" w:oddHBand="1" w:evenHBand="0" w:firstRowFirstColumn="0" w:firstRowLastColumn="0" w:lastRowFirstColumn="0" w:lastRowLastColumn="0"/>
               <w:rPr>
-                <w:rFonts w:asciiTheme="majorHAnsi" w:hAnsiTheme="majorHAnsi" w:cstheme="majorHAnsi"/>
-                <w:sz w:val="26"/>
-                <w:szCs w:val="26"/>
-              </w:rPr>
-            </w:pPr>
-            <w:r>
-              <w:rPr>
-                <w:rFonts w:asciiTheme="majorHAnsi" w:hAnsiTheme="majorHAnsi" w:cstheme="majorHAnsi"/>
+                <w:sz w:val="26"/>
+                <w:szCs w:val="26"/>
+              </w:rPr>
+            </w:pPr>
+            <w:r>
+              <w:rPr>
                 <w:sz w:val="26"/>
                 <w:szCs w:val="26"/>
               </w:rPr>
@@ -8050,14 +7811,12 @@
               <w:pStyle w:val="MyTable1"/>
               <w:cnfStyle w:val="000000100000" w:firstRow="0" w:lastRow="0" w:firstColumn="0" w:lastColumn="0" w:oddVBand="0" w:evenVBand="0" w:oddHBand="1" w:evenHBand="0" w:firstRowFirstColumn="0" w:firstRowLastColumn="0" w:lastRowFirstColumn="0" w:lastRowLastColumn="0"/>
               <w:rPr>
-                <w:rFonts w:asciiTheme="majorHAnsi" w:hAnsiTheme="majorHAnsi" w:cstheme="majorHAnsi"/>
-                <w:sz w:val="26"/>
-                <w:szCs w:val="26"/>
-              </w:rPr>
-            </w:pPr>
-            <w:r>
-              <w:rPr>
-                <w:rFonts w:asciiTheme="majorHAnsi" w:hAnsiTheme="majorHAnsi" w:cstheme="majorHAnsi"/>
+                <w:sz w:val="26"/>
+                <w:szCs w:val="26"/>
+              </w:rPr>
+            </w:pPr>
+            <w:r>
+              <w:rPr>
                 <w:sz w:val="26"/>
                 <w:szCs w:val="26"/>
               </w:rPr>
@@ -8078,7 +7837,6 @@
             <w:pPr>
               <w:pStyle w:val="MyTable1"/>
               <w:rPr>
-                <w:rFonts w:asciiTheme="majorHAnsi" w:hAnsiTheme="majorHAnsi" w:cstheme="majorHAnsi"/>
                 <w:sz w:val="26"/>
                 <w:szCs w:val="26"/>
               </w:rPr>
@@ -8099,15 +7857,13 @@
               <w:pStyle w:val="MyTable1"/>
               <w:cnfStyle w:val="000000000000" w:firstRow="0" w:lastRow="0" w:firstColumn="0" w:lastColumn="0" w:oddVBand="0" w:evenVBand="0" w:oddHBand="0" w:evenHBand="0" w:firstRowFirstColumn="0" w:firstRowLastColumn="0" w:lastRowFirstColumn="0" w:lastRowLastColumn="0"/>
               <w:rPr>
-                <w:rFonts w:asciiTheme="majorHAnsi" w:hAnsiTheme="majorHAnsi" w:cstheme="majorHAnsi"/>
-                <w:sz w:val="26"/>
-                <w:szCs w:val="26"/>
-                <w:lang w:val="vi-VN"/>
-              </w:rPr>
-            </w:pPr>
-            <w:r>
-              <w:rPr>
-                <w:rFonts w:asciiTheme="majorHAnsi" w:hAnsiTheme="majorHAnsi" w:cstheme="majorHAnsi"/>
+                <w:sz w:val="26"/>
+                <w:szCs w:val="26"/>
+                <w:lang w:val="vi-VN"/>
+              </w:rPr>
+            </w:pPr>
+            <w:r>
+              <w:rPr>
                 <w:sz w:val="26"/>
                 <w:szCs w:val="26"/>
                 <w:lang w:val="vi-VN"/>
@@ -8131,7 +7887,6 @@
               <w:pStyle w:val="MyTable1"/>
               <w:cnfStyle w:val="000000000000" w:firstRow="0" w:lastRow="0" w:firstColumn="0" w:lastColumn="0" w:oddVBand="0" w:evenVBand="0" w:oddHBand="0" w:evenHBand="0" w:firstRowFirstColumn="0" w:firstRowLastColumn="0" w:lastRowFirstColumn="0" w:lastRowLastColumn="0"/>
               <w:rPr>
-                <w:rFonts w:asciiTheme="majorHAnsi" w:hAnsiTheme="majorHAnsi" w:cstheme="majorHAnsi"/>
                 <w:sz w:val="26"/>
                 <w:szCs w:val="26"/>
                 <w:lang w:val="vi-VN"/>
@@ -8155,14 +7910,12 @@
             <w:pPr>
               <w:pStyle w:val="MyTable1"/>
               <w:rPr>
-                <w:rFonts w:asciiTheme="majorHAnsi" w:hAnsiTheme="majorHAnsi" w:cstheme="majorHAnsi"/>
-                <w:sz w:val="26"/>
-                <w:szCs w:val="26"/>
-              </w:rPr>
-            </w:pPr>
-            <w:r>
-              <w:rPr>
-                <w:rFonts w:asciiTheme="majorHAnsi" w:hAnsiTheme="majorHAnsi" w:cstheme="majorHAnsi"/>
+                <w:sz w:val="26"/>
+                <w:szCs w:val="26"/>
+              </w:rPr>
+            </w:pPr>
+            <w:r>
+              <w:rPr>
                 <w:sz w:val="26"/>
                 <w:szCs w:val="26"/>
               </w:rPr>
@@ -8184,14 +7937,12 @@
               <w:pStyle w:val="MyTable1"/>
               <w:cnfStyle w:val="000000100000" w:firstRow="0" w:lastRow="0" w:firstColumn="0" w:lastColumn="0" w:oddVBand="0" w:evenVBand="0" w:oddHBand="1" w:evenHBand="0" w:firstRowFirstColumn="0" w:firstRowLastColumn="0" w:lastRowFirstColumn="0" w:lastRowLastColumn="0"/>
               <w:rPr>
-                <w:rFonts w:asciiTheme="majorHAnsi" w:hAnsiTheme="majorHAnsi" w:cstheme="majorHAnsi"/>
-                <w:sz w:val="26"/>
-                <w:szCs w:val="26"/>
-              </w:rPr>
-            </w:pPr>
-            <w:r>
-              <w:rPr>
-                <w:rFonts w:asciiTheme="majorHAnsi" w:hAnsiTheme="majorHAnsi" w:cstheme="majorHAnsi"/>
+                <w:sz w:val="26"/>
+                <w:szCs w:val="26"/>
+              </w:rPr>
+            </w:pPr>
+            <w:r>
+              <w:rPr>
                 <w:sz w:val="26"/>
                 <w:szCs w:val="26"/>
               </w:rPr>
@@ -8214,14 +7965,12 @@
               <w:pStyle w:val="MyTable1"/>
               <w:cnfStyle w:val="000000100000" w:firstRow="0" w:lastRow="0" w:firstColumn="0" w:lastColumn="0" w:oddVBand="0" w:evenVBand="0" w:oddHBand="1" w:evenHBand="0" w:firstRowFirstColumn="0" w:firstRowLastColumn="0" w:lastRowFirstColumn="0" w:lastRowLastColumn="0"/>
               <w:rPr>
-                <w:rFonts w:asciiTheme="majorHAnsi" w:hAnsiTheme="majorHAnsi" w:cstheme="majorHAnsi"/>
-                <w:sz w:val="26"/>
-                <w:szCs w:val="26"/>
-              </w:rPr>
-            </w:pPr>
-            <w:r>
-              <w:rPr>
-                <w:rFonts w:asciiTheme="majorHAnsi" w:hAnsiTheme="majorHAnsi" w:cstheme="majorHAnsi"/>
+                <w:sz w:val="26"/>
+                <w:szCs w:val="26"/>
+              </w:rPr>
+            </w:pPr>
+            <w:r>
+              <w:rPr>
                 <w:sz w:val="26"/>
                 <w:szCs w:val="26"/>
               </w:rPr>
@@ -8242,7 +7991,6 @@
             <w:pPr>
               <w:pStyle w:val="MyTable1"/>
               <w:rPr>
-                <w:rFonts w:asciiTheme="majorHAnsi" w:hAnsiTheme="majorHAnsi" w:cstheme="majorHAnsi"/>
                 <w:sz w:val="26"/>
                 <w:szCs w:val="26"/>
               </w:rPr>
@@ -8263,7 +8011,6 @@
               <w:pStyle w:val="MyTable1"/>
               <w:cnfStyle w:val="000000000000" w:firstRow="0" w:lastRow="0" w:firstColumn="0" w:lastColumn="0" w:oddVBand="0" w:evenVBand="0" w:oddHBand="0" w:evenHBand="0" w:firstRowFirstColumn="0" w:firstRowLastColumn="0" w:lastRowFirstColumn="0" w:lastRowLastColumn="0"/>
               <w:rPr>
-                <w:rFonts w:asciiTheme="majorHAnsi" w:hAnsiTheme="majorHAnsi" w:cstheme="majorHAnsi"/>
                 <w:sz w:val="26"/>
                 <w:szCs w:val="26"/>
                 <w:lang w:val="vi-VN"/>
@@ -8286,7 +8033,6 @@
               <w:pStyle w:val="MyTable1"/>
               <w:cnfStyle w:val="000000000000" w:firstRow="0" w:lastRow="0" w:firstColumn="0" w:lastColumn="0" w:oddVBand="0" w:evenVBand="0" w:oddHBand="0" w:evenHBand="0" w:firstRowFirstColumn="0" w:firstRowLastColumn="0" w:lastRowFirstColumn="0" w:lastRowLastColumn="0"/>
               <w:rPr>
-                <w:rFonts w:asciiTheme="majorHAnsi" w:hAnsiTheme="majorHAnsi" w:cstheme="majorHAnsi"/>
                 <w:sz w:val="26"/>
                 <w:szCs w:val="26"/>
                 <w:lang w:val="vi-VN"/>
@@ -8299,7 +8045,7 @@
     <w:p>
       <w:pPr>
         <w:rPr>
-          <w:rFonts w:asciiTheme="majorHAnsi" w:hAnsiTheme="majorHAnsi" w:cstheme="majorHAnsi"/>
+          <w:rFonts w:ascii="Times New Roman" w:hAnsi="Times New Roman" w:cs="Times New Roman"/>
           <w:sz w:val="26"/>
           <w:szCs w:val="26"/>
         </w:rPr>
@@ -8310,14 +8056,14 @@
         <w:spacing w:before="0" w:after="160" w:line="259" w:lineRule="auto"/>
         <w:ind w:left="1440" w:firstLine="0"/>
         <w:rPr>
-          <w:rFonts w:asciiTheme="majorHAnsi" w:hAnsiTheme="majorHAnsi" w:cstheme="majorHAnsi"/>
+          <w:rFonts w:ascii="Times New Roman" w:hAnsi="Times New Roman" w:cs="Times New Roman"/>
           <w:sz w:val="26"/>
           <w:szCs w:val="26"/>
         </w:rPr>
       </w:pPr>
       <w:r>
         <w:rPr>
-          <w:rFonts w:asciiTheme="majorHAnsi" w:hAnsiTheme="majorHAnsi" w:cstheme="majorHAnsi"/>
+          <w:rFonts w:ascii="Times New Roman" w:hAnsi="Times New Roman" w:cs="Times New Roman"/>
           <w:sz w:val="26"/>
           <w:szCs w:val="26"/>
           <w:lang w:val="vi-VN"/>
@@ -8326,7 +8072,7 @@
       </w:r>
       <w:r>
         <w:rPr>
-          <w:rFonts w:asciiTheme="majorHAnsi" w:hAnsiTheme="majorHAnsi" w:cstheme="majorHAnsi"/>
+          <w:rFonts w:ascii="Times New Roman" w:hAnsi="Times New Roman" w:cs="Times New Roman"/>
           <w:sz w:val="26"/>
           <w:szCs w:val="26"/>
         </w:rPr>
@@ -8368,7 +8114,6 @@
             <w:pPr>
               <w:pStyle w:val="MyTable1"/>
               <w:rPr>
-                <w:rFonts w:asciiTheme="majorHAnsi" w:hAnsiTheme="majorHAnsi" w:cstheme="majorHAnsi"/>
                 <w:b w:val="0"/>
                 <w:sz w:val="26"/>
                 <w:szCs w:val="26"/>
@@ -8376,7 +8121,6 @@
             </w:pPr>
             <w:r>
               <w:rPr>
-                <w:rFonts w:asciiTheme="majorHAnsi" w:hAnsiTheme="majorHAnsi" w:cstheme="majorHAnsi"/>
                 <w:b w:val="0"/>
                 <w:sz w:val="26"/>
                 <w:szCs w:val="26"/>
@@ -8403,7 +8147,6 @@
               <w:pStyle w:val="MyTable1"/>
               <w:cnfStyle w:val="100000000000" w:firstRow="1" w:lastRow="0" w:firstColumn="0" w:lastColumn="0" w:oddVBand="0" w:evenVBand="0" w:oddHBand="0" w:evenHBand="0" w:firstRowFirstColumn="0" w:firstRowLastColumn="0" w:lastRowFirstColumn="0" w:lastRowLastColumn="0"/>
               <w:rPr>
-                <w:rFonts w:asciiTheme="majorHAnsi" w:hAnsiTheme="majorHAnsi" w:cstheme="majorHAnsi"/>
                 <w:b w:val="0"/>
                 <w:sz w:val="26"/>
                 <w:szCs w:val="26"/>
@@ -8412,7 +8155,6 @@
             </w:pPr>
             <w:r>
               <w:rPr>
-                <w:rFonts w:asciiTheme="majorHAnsi" w:hAnsiTheme="majorHAnsi" w:cstheme="majorHAnsi"/>
                 <w:b w:val="0"/>
                 <w:sz w:val="26"/>
                 <w:szCs w:val="26"/>
@@ -8438,7 +8180,6 @@
               <w:pStyle w:val="MyTable1"/>
               <w:cnfStyle w:val="100000000000" w:firstRow="1" w:lastRow="0" w:firstColumn="0" w:lastColumn="0" w:oddVBand="0" w:evenVBand="0" w:oddHBand="0" w:evenHBand="0" w:firstRowFirstColumn="0" w:firstRowLastColumn="0" w:lastRowFirstColumn="0" w:lastRowLastColumn="0"/>
               <w:rPr>
-                <w:rFonts w:asciiTheme="majorHAnsi" w:hAnsiTheme="majorHAnsi" w:cstheme="majorHAnsi"/>
                 <w:b w:val="0"/>
                 <w:sz w:val="26"/>
                 <w:szCs w:val="26"/>
@@ -8446,7 +8187,6 @@
             </w:pPr>
             <w:r>
               <w:rPr>
-                <w:rFonts w:asciiTheme="majorHAnsi" w:hAnsiTheme="majorHAnsi" w:cstheme="majorHAnsi"/>
                 <w:b w:val="0"/>
                 <w:sz w:val="26"/>
                 <w:szCs w:val="26"/>
@@ -8455,7 +8195,6 @@
             </w:r>
             <w:r>
               <w:rPr>
-                <w:rFonts w:asciiTheme="majorHAnsi" w:hAnsiTheme="majorHAnsi" w:cstheme="majorHAnsi"/>
                 <w:b w:val="0"/>
                 <w:sz w:val="26"/>
                 <w:szCs w:val="26"/>
@@ -8488,7 +8227,6 @@
             <w:pPr>
               <w:pStyle w:val="MyTable1"/>
               <w:rPr>
-                <w:rFonts w:asciiTheme="majorHAnsi" w:hAnsiTheme="majorHAnsi" w:cstheme="majorHAnsi"/>
                 <w:sz w:val="26"/>
                 <w:szCs w:val="26"/>
               </w:rPr>
@@ -8513,7 +8251,6 @@
               <w:pStyle w:val="MyTable1"/>
               <w:cnfStyle w:val="000000100000" w:firstRow="0" w:lastRow="0" w:firstColumn="0" w:lastColumn="0" w:oddVBand="0" w:evenVBand="0" w:oddHBand="1" w:evenHBand="0" w:firstRowFirstColumn="0" w:firstRowLastColumn="0" w:lastRowFirstColumn="0" w:lastRowLastColumn="0"/>
               <w:rPr>
-                <w:rFonts w:asciiTheme="majorHAnsi" w:hAnsiTheme="majorHAnsi" w:cstheme="majorHAnsi"/>
                 <w:sz w:val="26"/>
                 <w:szCs w:val="26"/>
               </w:rPr>
@@ -8536,7 +8273,6 @@
               <w:pStyle w:val="MyTable1"/>
               <w:cnfStyle w:val="000000100000" w:firstRow="0" w:lastRow="0" w:firstColumn="0" w:lastColumn="0" w:oddVBand="0" w:evenVBand="0" w:oddHBand="1" w:evenHBand="0" w:firstRowFirstColumn="0" w:firstRowLastColumn="0" w:lastRowFirstColumn="0" w:lastRowLastColumn="0"/>
               <w:rPr>
-                <w:rFonts w:asciiTheme="majorHAnsi" w:hAnsiTheme="majorHAnsi" w:cstheme="majorHAnsi"/>
                 <w:sz w:val="26"/>
                 <w:szCs w:val="26"/>
                 <w:lang w:val="fr-FR"/>
@@ -8544,7 +8280,6 @@
             </w:pPr>
             <w:r>
               <w:rPr>
-                <w:rFonts w:asciiTheme="majorHAnsi" w:hAnsiTheme="majorHAnsi" w:cstheme="majorHAnsi"/>
                 <w:sz w:val="26"/>
                 <w:szCs w:val="26"/>
                 <w:lang w:val="fr-FR"/>
@@ -8557,7 +8292,6 @@
               <w:pStyle w:val="MyTable1"/>
               <w:cnfStyle w:val="000000100000" w:firstRow="0" w:lastRow="0" w:firstColumn="0" w:lastColumn="0" w:oddVBand="0" w:evenVBand="0" w:oddHBand="1" w:evenHBand="0" w:firstRowFirstColumn="0" w:firstRowLastColumn="0" w:lastRowFirstColumn="0" w:lastRowLastColumn="0"/>
               <w:rPr>
-                <w:rFonts w:asciiTheme="majorHAnsi" w:hAnsiTheme="majorHAnsi" w:cstheme="majorHAnsi"/>
                 <w:sz w:val="26"/>
                 <w:szCs w:val="26"/>
                 <w:lang w:val="fr-FR"/>
@@ -8565,7 +8299,6 @@
             </w:pPr>
             <w:r>
               <w:rPr>
-                <w:rFonts w:asciiTheme="majorHAnsi" w:hAnsiTheme="majorHAnsi" w:cstheme="majorHAnsi"/>
                 <w:sz w:val="26"/>
                 <w:szCs w:val="26"/>
                 <w:lang w:val="fr-FR"/>
@@ -8574,7 +8307,6 @@
             </w:r>
             <w:r>
               <w:rPr>
-                <w:rFonts w:asciiTheme="majorHAnsi" w:hAnsiTheme="majorHAnsi" w:cstheme="majorHAnsi"/>
                 <w:sz w:val="26"/>
                 <w:szCs w:val="26"/>
                 <w:lang w:val="vi-VN"/>
@@ -8583,7 +8315,6 @@
             </w:r>
             <w:r>
               <w:rPr>
-                <w:rFonts w:asciiTheme="majorHAnsi" w:hAnsiTheme="majorHAnsi" w:cstheme="majorHAnsi"/>
                 <w:sz w:val="26"/>
                 <w:szCs w:val="26"/>
                 <w:lang w:val="fr-FR"/>
@@ -8596,7 +8327,6 @@
               <w:pStyle w:val="MyTable1"/>
               <w:cnfStyle w:val="000000100000" w:firstRow="0" w:lastRow="0" w:firstColumn="0" w:lastColumn="0" w:oddVBand="0" w:evenVBand="0" w:oddHBand="1" w:evenHBand="0" w:firstRowFirstColumn="0" w:firstRowLastColumn="0" w:lastRowFirstColumn="0" w:lastRowLastColumn="0"/>
               <w:rPr>
-                <w:rFonts w:asciiTheme="majorHAnsi" w:hAnsiTheme="majorHAnsi" w:cstheme="majorHAnsi"/>
                 <w:sz w:val="26"/>
                 <w:szCs w:val="26"/>
                 <w:lang w:val="fr-FR"/>
@@ -8604,7 +8334,6 @@
             </w:pPr>
             <w:r>
               <w:rPr>
-                <w:rFonts w:asciiTheme="majorHAnsi" w:hAnsiTheme="majorHAnsi" w:cstheme="majorHAnsi"/>
                 <w:sz w:val="26"/>
                 <w:szCs w:val="26"/>
                 <w:lang w:val="fr-FR"/>
@@ -8613,7 +8342,6 @@
             </w:r>
             <w:r>
               <w:rPr>
-                <w:rFonts w:asciiTheme="majorHAnsi" w:hAnsiTheme="majorHAnsi" w:cstheme="majorHAnsi"/>
                 <w:sz w:val="26"/>
                 <w:szCs w:val="26"/>
                 <w:lang w:val="vi-VN"/>
@@ -8622,7 +8350,6 @@
             </w:r>
             <w:r>
               <w:rPr>
-                <w:rFonts w:asciiTheme="majorHAnsi" w:hAnsiTheme="majorHAnsi" w:cstheme="majorHAnsi"/>
                 <w:sz w:val="26"/>
                 <w:szCs w:val="26"/>
                 <w:lang w:val="fr-FR"/>
@@ -8635,7 +8362,6 @@
               <w:pStyle w:val="MyTable1"/>
               <w:cnfStyle w:val="000000100000" w:firstRow="0" w:lastRow="0" w:firstColumn="0" w:lastColumn="0" w:oddVBand="0" w:evenVBand="0" w:oddHBand="1" w:evenHBand="0" w:firstRowFirstColumn="0" w:firstRowLastColumn="0" w:lastRowFirstColumn="0" w:lastRowLastColumn="0"/>
               <w:rPr>
-                <w:rFonts w:asciiTheme="majorHAnsi" w:hAnsiTheme="majorHAnsi" w:cstheme="majorHAnsi"/>
                 <w:sz w:val="26"/>
                 <w:szCs w:val="26"/>
                 <w:lang w:val="fr-FR"/>
@@ -8658,14 +8384,12 @@
             <w:pPr>
               <w:pStyle w:val="MyTable1"/>
               <w:rPr>
-                <w:rFonts w:asciiTheme="majorHAnsi" w:hAnsiTheme="majorHAnsi" w:cstheme="majorHAnsi"/>
-                <w:sz w:val="26"/>
-                <w:szCs w:val="26"/>
-              </w:rPr>
-            </w:pPr>
-            <w:r>
-              <w:rPr>
-                <w:rFonts w:asciiTheme="majorHAnsi" w:hAnsiTheme="majorHAnsi" w:cstheme="majorHAnsi"/>
+                <w:sz w:val="26"/>
+                <w:szCs w:val="26"/>
+              </w:rPr>
+            </w:pPr>
+            <w:r>
+              <w:rPr>
                 <w:sz w:val="26"/>
                 <w:szCs w:val="26"/>
               </w:rPr>
@@ -8687,15 +8411,13 @@
               <w:pStyle w:val="MyTable1"/>
               <w:cnfStyle w:val="000000000000" w:firstRow="0" w:lastRow="0" w:firstColumn="0" w:lastColumn="0" w:oddVBand="0" w:evenVBand="0" w:oddHBand="0" w:evenHBand="0" w:firstRowFirstColumn="0" w:firstRowLastColumn="0" w:lastRowFirstColumn="0" w:lastRowLastColumn="0"/>
               <w:rPr>
-                <w:rFonts w:asciiTheme="majorHAnsi" w:hAnsiTheme="majorHAnsi" w:cstheme="majorHAnsi"/>
-                <w:sz w:val="26"/>
-                <w:szCs w:val="26"/>
-                <w:lang w:val="vi-VN"/>
-              </w:rPr>
-            </w:pPr>
-            <w:r>
-              <w:rPr>
-                <w:rFonts w:asciiTheme="majorHAnsi" w:hAnsiTheme="majorHAnsi" w:cstheme="majorHAnsi"/>
+                <w:sz w:val="26"/>
+                <w:szCs w:val="26"/>
+                <w:lang w:val="vi-VN"/>
+              </w:rPr>
+            </w:pPr>
+            <w:r>
+              <w:rPr>
                 <w:sz w:val="26"/>
                 <w:szCs w:val="26"/>
               </w:rPr>
@@ -8703,7 +8425,6 @@
             </w:r>
             <w:r>
               <w:rPr>
-                <w:rFonts w:asciiTheme="majorHAnsi" w:hAnsiTheme="majorHAnsi" w:cstheme="majorHAnsi"/>
                 <w:sz w:val="26"/>
                 <w:szCs w:val="26"/>
                 <w:lang w:val="vi-VN"/>
@@ -8731,14 +8452,12 @@
             <w:pPr>
               <w:pStyle w:val="MyTable1"/>
               <w:rPr>
-                <w:rFonts w:asciiTheme="majorHAnsi" w:hAnsiTheme="majorHAnsi" w:cstheme="majorHAnsi"/>
-                <w:sz w:val="26"/>
-                <w:szCs w:val="26"/>
-              </w:rPr>
-            </w:pPr>
-            <w:r>
-              <w:rPr>
-                <w:rFonts w:asciiTheme="majorHAnsi" w:hAnsiTheme="majorHAnsi" w:cstheme="majorHAnsi"/>
+                <w:sz w:val="26"/>
+                <w:szCs w:val="26"/>
+              </w:rPr>
+            </w:pPr>
+            <w:r>
+              <w:rPr>
                 <w:sz w:val="26"/>
                 <w:szCs w:val="26"/>
               </w:rPr>
@@ -8760,14 +8479,12 @@
               <w:pStyle w:val="MyTable1"/>
               <w:cnfStyle w:val="000000100000" w:firstRow="0" w:lastRow="0" w:firstColumn="0" w:lastColumn="0" w:oddVBand="0" w:evenVBand="0" w:oddHBand="1" w:evenHBand="0" w:firstRowFirstColumn="0" w:firstRowLastColumn="0" w:lastRowFirstColumn="0" w:lastRowLastColumn="0"/>
               <w:rPr>
-                <w:rFonts w:asciiTheme="majorHAnsi" w:hAnsiTheme="majorHAnsi" w:cstheme="majorHAnsi"/>
-                <w:sz w:val="26"/>
-                <w:szCs w:val="26"/>
-              </w:rPr>
-            </w:pPr>
-            <w:r>
-              <w:rPr>
-                <w:rFonts w:asciiTheme="majorHAnsi" w:hAnsiTheme="majorHAnsi" w:cstheme="majorHAnsi"/>
+                <w:sz w:val="26"/>
+                <w:szCs w:val="26"/>
+              </w:rPr>
+            </w:pPr>
+            <w:r>
+              <w:rPr>
                 <w:sz w:val="26"/>
                 <w:szCs w:val="26"/>
               </w:rPr>
@@ -8790,14 +8507,12 @@
               <w:pStyle w:val="MyTable1"/>
               <w:cnfStyle w:val="000000100000" w:firstRow="0" w:lastRow="0" w:firstColumn="0" w:lastColumn="0" w:oddVBand="0" w:evenVBand="0" w:oddHBand="1" w:evenHBand="0" w:firstRowFirstColumn="0" w:firstRowLastColumn="0" w:lastRowFirstColumn="0" w:lastRowLastColumn="0"/>
               <w:rPr>
-                <w:rFonts w:asciiTheme="majorHAnsi" w:hAnsiTheme="majorHAnsi" w:cstheme="majorHAnsi"/>
-                <w:sz w:val="26"/>
-                <w:szCs w:val="26"/>
-              </w:rPr>
-            </w:pPr>
-            <w:r>
-              <w:rPr>
-                <w:rFonts w:asciiTheme="majorHAnsi" w:hAnsiTheme="majorHAnsi" w:cstheme="majorHAnsi"/>
+                <w:sz w:val="26"/>
+                <w:szCs w:val="26"/>
+              </w:rPr>
+            </w:pPr>
+            <w:r>
+              <w:rPr>
                 <w:sz w:val="26"/>
                 <w:szCs w:val="26"/>
               </w:rPr>
@@ -8818,7 +8533,6 @@
             <w:pPr>
               <w:pStyle w:val="MyTable1"/>
               <w:rPr>
-                <w:rFonts w:asciiTheme="majorHAnsi" w:hAnsiTheme="majorHAnsi" w:cstheme="majorHAnsi"/>
                 <w:sz w:val="26"/>
                 <w:szCs w:val="26"/>
               </w:rPr>
@@ -8839,15 +8553,13 @@
               <w:pStyle w:val="MyTable1"/>
               <w:cnfStyle w:val="000000000000" w:firstRow="0" w:lastRow="0" w:firstColumn="0" w:lastColumn="0" w:oddVBand="0" w:evenVBand="0" w:oddHBand="0" w:evenHBand="0" w:firstRowFirstColumn="0" w:firstRowLastColumn="0" w:lastRowFirstColumn="0" w:lastRowLastColumn="0"/>
               <w:rPr>
-                <w:rFonts w:asciiTheme="majorHAnsi" w:hAnsiTheme="majorHAnsi" w:cstheme="majorHAnsi"/>
-                <w:sz w:val="26"/>
-                <w:szCs w:val="26"/>
-                <w:lang w:val="vi-VN"/>
-              </w:rPr>
-            </w:pPr>
-            <w:r>
-              <w:rPr>
-                <w:rFonts w:asciiTheme="majorHAnsi" w:hAnsiTheme="majorHAnsi" w:cstheme="majorHAnsi"/>
+                <w:sz w:val="26"/>
+                <w:szCs w:val="26"/>
+                <w:lang w:val="vi-VN"/>
+              </w:rPr>
+            </w:pPr>
+            <w:r>
+              <w:rPr>
                 <w:sz w:val="26"/>
                 <w:szCs w:val="26"/>
                 <w:lang w:val="vi-VN"/>
@@ -8871,15 +8583,13 @@
               <w:pStyle w:val="MyTable1"/>
               <w:cnfStyle w:val="000000000000" w:firstRow="0" w:lastRow="0" w:firstColumn="0" w:lastColumn="0" w:oddVBand="0" w:evenVBand="0" w:oddHBand="0" w:evenHBand="0" w:firstRowFirstColumn="0" w:firstRowLastColumn="0" w:lastRowFirstColumn="0" w:lastRowLastColumn="0"/>
               <w:rPr>
-                <w:rFonts w:asciiTheme="majorHAnsi" w:hAnsiTheme="majorHAnsi" w:cstheme="majorHAnsi"/>
-                <w:sz w:val="26"/>
-                <w:szCs w:val="26"/>
-                <w:lang w:val="vi-VN"/>
-              </w:rPr>
-            </w:pPr>
-            <w:r>
-              <w:rPr>
-                <w:rFonts w:asciiTheme="majorHAnsi" w:hAnsiTheme="majorHAnsi" w:cstheme="majorHAnsi"/>
+                <w:sz w:val="26"/>
+                <w:szCs w:val="26"/>
+                <w:lang w:val="vi-VN"/>
+              </w:rPr>
+            </w:pPr>
+            <w:r>
+              <w:rPr>
                 <w:sz w:val="26"/>
                 <w:szCs w:val="26"/>
               </w:rPr>
@@ -8887,7 +8597,6 @@
             </w:r>
             <w:r>
               <w:rPr>
-                <w:rFonts w:asciiTheme="majorHAnsi" w:hAnsiTheme="majorHAnsi" w:cstheme="majorHAnsi"/>
                 <w:sz w:val="26"/>
                 <w:szCs w:val="26"/>
                 <w:lang w:val="vi-VN"/>
@@ -8912,7 +8621,6 @@
             <w:pPr>
               <w:pStyle w:val="MyTable1"/>
               <w:rPr>
-                <w:rFonts w:asciiTheme="majorHAnsi" w:hAnsiTheme="majorHAnsi" w:cstheme="majorHAnsi"/>
                 <w:sz w:val="26"/>
                 <w:szCs w:val="26"/>
               </w:rPr>
@@ -8933,15 +8641,13 @@
               <w:pStyle w:val="MyTable1"/>
               <w:cnfStyle w:val="000000100000" w:firstRow="0" w:lastRow="0" w:firstColumn="0" w:lastColumn="0" w:oddVBand="0" w:evenVBand="0" w:oddHBand="1" w:evenHBand="0" w:firstRowFirstColumn="0" w:firstRowLastColumn="0" w:lastRowFirstColumn="0" w:lastRowLastColumn="0"/>
               <w:rPr>
-                <w:rFonts w:asciiTheme="majorHAnsi" w:hAnsiTheme="majorHAnsi" w:cstheme="majorHAnsi"/>
-                <w:sz w:val="26"/>
-                <w:szCs w:val="26"/>
-                <w:lang w:val="vi-VN"/>
-              </w:rPr>
-            </w:pPr>
-            <w:r>
-              <w:rPr>
-                <w:rFonts w:asciiTheme="majorHAnsi" w:hAnsiTheme="majorHAnsi" w:cstheme="majorHAnsi"/>
+                <w:sz w:val="26"/>
+                <w:szCs w:val="26"/>
+                <w:lang w:val="vi-VN"/>
+              </w:rPr>
+            </w:pPr>
+            <w:r>
+              <w:rPr>
                 <w:sz w:val="26"/>
                 <w:szCs w:val="26"/>
                 <w:lang w:val="vi-VN"/>
@@ -8965,15 +8671,13 @@
               <w:pStyle w:val="MyTable1"/>
               <w:cnfStyle w:val="000000100000" w:firstRow="0" w:lastRow="0" w:firstColumn="0" w:lastColumn="0" w:oddVBand="0" w:evenVBand="0" w:oddHBand="1" w:evenHBand="0" w:firstRowFirstColumn="0" w:firstRowLastColumn="0" w:lastRowFirstColumn="0" w:lastRowLastColumn="0"/>
               <w:rPr>
-                <w:rFonts w:asciiTheme="majorHAnsi" w:hAnsiTheme="majorHAnsi" w:cstheme="majorHAnsi"/>
-                <w:sz w:val="26"/>
-                <w:szCs w:val="26"/>
-                <w:lang w:val="vi-VN"/>
-              </w:rPr>
-            </w:pPr>
-            <w:r>
-              <w:rPr>
-                <w:rFonts w:asciiTheme="majorHAnsi" w:hAnsiTheme="majorHAnsi" w:cstheme="majorHAnsi"/>
+                <w:sz w:val="26"/>
+                <w:szCs w:val="26"/>
+                <w:lang w:val="vi-VN"/>
+              </w:rPr>
+            </w:pPr>
+            <w:r>
+              <w:rPr>
                 <w:sz w:val="26"/>
                 <w:szCs w:val="26"/>
                 <w:lang w:val="vi-VN"/>
@@ -8995,7 +8699,6 @@
             <w:pPr>
               <w:pStyle w:val="MyTable1"/>
               <w:rPr>
-                <w:rFonts w:asciiTheme="majorHAnsi" w:hAnsiTheme="majorHAnsi" w:cstheme="majorHAnsi"/>
                 <w:sz w:val="26"/>
                 <w:szCs w:val="26"/>
                 <w:lang w:val="vi-VN"/>
@@ -9017,15 +8720,13 @@
               <w:pStyle w:val="MyTable1"/>
               <w:cnfStyle w:val="000000000000" w:firstRow="0" w:lastRow="0" w:firstColumn="0" w:lastColumn="0" w:oddVBand="0" w:evenVBand="0" w:oddHBand="0" w:evenHBand="0" w:firstRowFirstColumn="0" w:firstRowLastColumn="0" w:lastRowFirstColumn="0" w:lastRowLastColumn="0"/>
               <w:rPr>
-                <w:rFonts w:asciiTheme="majorHAnsi" w:hAnsiTheme="majorHAnsi" w:cstheme="majorHAnsi"/>
-                <w:sz w:val="26"/>
-                <w:szCs w:val="26"/>
-                <w:lang w:val="vi-VN"/>
-              </w:rPr>
-            </w:pPr>
-            <w:r>
-              <w:rPr>
-                <w:rFonts w:asciiTheme="majorHAnsi" w:hAnsiTheme="majorHAnsi" w:cstheme="majorHAnsi"/>
+                <w:sz w:val="26"/>
+                <w:szCs w:val="26"/>
+                <w:lang w:val="vi-VN"/>
+              </w:rPr>
+            </w:pPr>
+            <w:r>
+              <w:rPr>
                 <w:sz w:val="26"/>
                 <w:szCs w:val="26"/>
                 <w:lang w:val="vi-VN"/>
@@ -9049,15 +8750,13 @@
               <w:pStyle w:val="MyTable1"/>
               <w:cnfStyle w:val="000000000000" w:firstRow="0" w:lastRow="0" w:firstColumn="0" w:lastColumn="0" w:oddVBand="0" w:evenVBand="0" w:oddHBand="0" w:evenHBand="0" w:firstRowFirstColumn="0" w:firstRowLastColumn="0" w:lastRowFirstColumn="0" w:lastRowLastColumn="0"/>
               <w:rPr>
-                <w:rFonts w:asciiTheme="majorHAnsi" w:hAnsiTheme="majorHAnsi" w:cstheme="majorHAnsi"/>
-                <w:sz w:val="26"/>
-                <w:szCs w:val="26"/>
-                <w:lang w:val="vi-VN"/>
-              </w:rPr>
-            </w:pPr>
-            <w:r>
-              <w:rPr>
-                <w:rFonts w:asciiTheme="majorHAnsi" w:hAnsiTheme="majorHAnsi" w:cstheme="majorHAnsi"/>
+                <w:sz w:val="26"/>
+                <w:szCs w:val="26"/>
+                <w:lang w:val="vi-VN"/>
+              </w:rPr>
+            </w:pPr>
+            <w:r>
+              <w:rPr>
                 <w:sz w:val="26"/>
                 <w:szCs w:val="26"/>
                 <w:lang w:val="vi-VN"/>
@@ -9074,15 +8773,13 @@
               </w:numPr>
               <w:cnfStyle w:val="000000000000" w:firstRow="0" w:lastRow="0" w:firstColumn="0" w:lastColumn="0" w:oddVBand="0" w:evenVBand="0" w:oddHBand="0" w:evenHBand="0" w:firstRowFirstColumn="0" w:firstRowLastColumn="0" w:lastRowFirstColumn="0" w:lastRowLastColumn="0"/>
               <w:rPr>
-                <w:rFonts w:asciiTheme="majorHAnsi" w:hAnsiTheme="majorHAnsi" w:cstheme="majorHAnsi"/>
-                <w:sz w:val="26"/>
-                <w:szCs w:val="26"/>
-                <w:lang w:val="vi-VN"/>
-              </w:rPr>
-            </w:pPr>
-            <w:r>
-              <w:rPr>
-                <w:rFonts w:asciiTheme="majorHAnsi" w:hAnsiTheme="majorHAnsi" w:cstheme="majorHAnsi"/>
+                <w:sz w:val="26"/>
+                <w:szCs w:val="26"/>
+                <w:lang w:val="vi-VN"/>
+              </w:rPr>
+            </w:pPr>
+            <w:r>
+              <w:rPr>
                 <w:sz w:val="26"/>
                 <w:szCs w:val="26"/>
                 <w:lang w:val="vi-VN"/>
@@ -9099,20 +8796,17 @@
               </w:numPr>
               <w:cnfStyle w:val="000000000000" w:firstRow="0" w:lastRow="0" w:firstColumn="0" w:lastColumn="0" w:oddVBand="0" w:evenVBand="0" w:oddHBand="0" w:evenHBand="0" w:firstRowFirstColumn="0" w:firstRowLastColumn="0" w:lastRowFirstColumn="0" w:lastRowLastColumn="0"/>
               <w:rPr>
-                <w:rFonts w:asciiTheme="majorHAnsi" w:hAnsiTheme="majorHAnsi" w:cstheme="majorHAnsi"/>
-                <w:sz w:val="26"/>
-                <w:szCs w:val="26"/>
-                <w:lang w:val="vi-VN"/>
-              </w:rPr>
-            </w:pPr>
-            <w:r>
-              <w:rPr>
-                <w:rFonts w:asciiTheme="majorHAnsi" w:hAnsiTheme="majorHAnsi" w:cstheme="majorHAnsi"/>
-                <w:sz w:val="26"/>
-                <w:szCs w:val="26"/>
-                <w:lang w:val="vi-VN"/>
-              </w:rPr>
-              <w:lastRenderedPageBreak/>
+                <w:sz w:val="26"/>
+                <w:szCs w:val="26"/>
+                <w:lang w:val="vi-VN"/>
+              </w:rPr>
+            </w:pPr>
+            <w:r>
+              <w:rPr>
+                <w:sz w:val="26"/>
+                <w:szCs w:val="26"/>
+                <w:lang w:val="vi-VN"/>
+              </w:rPr>
               <w:t>Doanh thu của mỗi chuyến</w:t>
             </w:r>
           </w:p>
@@ -9125,15 +8819,13 @@
               </w:numPr>
               <w:cnfStyle w:val="000000000000" w:firstRow="0" w:lastRow="0" w:firstColumn="0" w:lastColumn="0" w:oddVBand="0" w:evenVBand="0" w:oddHBand="0" w:evenHBand="0" w:firstRowFirstColumn="0" w:firstRowLastColumn="0" w:lastRowFirstColumn="0" w:lastRowLastColumn="0"/>
               <w:rPr>
-                <w:rFonts w:asciiTheme="majorHAnsi" w:hAnsiTheme="majorHAnsi" w:cstheme="majorHAnsi"/>
-                <w:sz w:val="26"/>
-                <w:szCs w:val="26"/>
-                <w:lang w:val="vi-VN"/>
-              </w:rPr>
-            </w:pPr>
-            <w:r>
-              <w:rPr>
-                <w:rFonts w:asciiTheme="majorHAnsi" w:hAnsiTheme="majorHAnsi" w:cstheme="majorHAnsi"/>
+                <w:sz w:val="26"/>
+                <w:szCs w:val="26"/>
+                <w:lang w:val="vi-VN"/>
+              </w:rPr>
+            </w:pPr>
+            <w:r>
+              <w:rPr>
                 <w:sz w:val="26"/>
                 <w:szCs w:val="26"/>
                 <w:lang w:val="vi-VN"/>
@@ -9158,18 +8850,15 @@
             <w:pPr>
               <w:pStyle w:val="MyTable1"/>
               <w:rPr>
-                <w:rFonts w:asciiTheme="majorHAnsi" w:hAnsiTheme="majorHAnsi" w:cstheme="majorHAnsi"/>
-                <w:sz w:val="26"/>
-                <w:szCs w:val="26"/>
-              </w:rPr>
-            </w:pPr>
-            <w:r>
-              <w:rPr>
-                <w:rFonts w:asciiTheme="majorHAnsi" w:hAnsiTheme="majorHAnsi" w:cstheme="majorHAnsi"/>
-                <w:sz w:val="26"/>
-                <w:szCs w:val="26"/>
-              </w:rPr>
-              <w:lastRenderedPageBreak/>
+                <w:sz w:val="26"/>
+                <w:szCs w:val="26"/>
+              </w:rPr>
+            </w:pPr>
+            <w:r>
+              <w:rPr>
+                <w:sz w:val="26"/>
+                <w:szCs w:val="26"/>
+              </w:rPr>
               <w:t>Phương thức</w:t>
             </w:r>
           </w:p>
@@ -9188,14 +8877,12 @@
               <w:pStyle w:val="MyTable1"/>
               <w:cnfStyle w:val="000000100000" w:firstRow="0" w:lastRow="0" w:firstColumn="0" w:lastColumn="0" w:oddVBand="0" w:evenVBand="0" w:oddHBand="1" w:evenHBand="0" w:firstRowFirstColumn="0" w:firstRowLastColumn="0" w:lastRowFirstColumn="0" w:lastRowLastColumn="0"/>
               <w:rPr>
-                <w:rFonts w:asciiTheme="majorHAnsi" w:hAnsiTheme="majorHAnsi" w:cstheme="majorHAnsi"/>
-                <w:sz w:val="26"/>
-                <w:szCs w:val="26"/>
-              </w:rPr>
-            </w:pPr>
-            <w:r>
-              <w:rPr>
-                <w:rFonts w:asciiTheme="majorHAnsi" w:hAnsiTheme="majorHAnsi" w:cstheme="majorHAnsi"/>
+                <w:sz w:val="26"/>
+                <w:szCs w:val="26"/>
+              </w:rPr>
+            </w:pPr>
+            <w:r>
+              <w:rPr>
                 <w:sz w:val="26"/>
                 <w:szCs w:val="26"/>
               </w:rPr>
@@ -9218,14 +8905,12 @@
               <w:pStyle w:val="MyTable1"/>
               <w:cnfStyle w:val="000000100000" w:firstRow="0" w:lastRow="0" w:firstColumn="0" w:lastColumn="0" w:oddVBand="0" w:evenVBand="0" w:oddHBand="1" w:evenHBand="0" w:firstRowFirstColumn="0" w:firstRowLastColumn="0" w:lastRowFirstColumn="0" w:lastRowLastColumn="0"/>
               <w:rPr>
-                <w:rFonts w:asciiTheme="majorHAnsi" w:hAnsiTheme="majorHAnsi" w:cstheme="majorHAnsi"/>
-                <w:sz w:val="26"/>
-                <w:szCs w:val="26"/>
-              </w:rPr>
-            </w:pPr>
-            <w:r>
-              <w:rPr>
-                <w:rFonts w:asciiTheme="majorHAnsi" w:hAnsiTheme="majorHAnsi" w:cstheme="majorHAnsi"/>
+                <w:sz w:val="26"/>
+                <w:szCs w:val="26"/>
+              </w:rPr>
+            </w:pPr>
+            <w:r>
+              <w:rPr>
                 <w:sz w:val="26"/>
                 <w:szCs w:val="26"/>
               </w:rPr>
@@ -9246,7 +8931,6 @@
             <w:pPr>
               <w:pStyle w:val="MyTable1"/>
               <w:rPr>
-                <w:rFonts w:asciiTheme="majorHAnsi" w:hAnsiTheme="majorHAnsi" w:cstheme="majorHAnsi"/>
                 <w:sz w:val="26"/>
                 <w:szCs w:val="26"/>
               </w:rPr>
@@ -9267,15 +8951,13 @@
               <w:pStyle w:val="MyTable1"/>
               <w:cnfStyle w:val="000000000000" w:firstRow="0" w:lastRow="0" w:firstColumn="0" w:lastColumn="0" w:oddVBand="0" w:evenVBand="0" w:oddHBand="0" w:evenHBand="0" w:firstRowFirstColumn="0" w:firstRowLastColumn="0" w:lastRowFirstColumn="0" w:lastRowLastColumn="0"/>
               <w:rPr>
-                <w:rFonts w:asciiTheme="majorHAnsi" w:hAnsiTheme="majorHAnsi" w:cstheme="majorHAnsi"/>
-                <w:sz w:val="26"/>
-                <w:szCs w:val="26"/>
-                <w:lang w:val="vi-VN"/>
-              </w:rPr>
-            </w:pPr>
-            <w:r>
-              <w:rPr>
-                <w:rFonts w:asciiTheme="majorHAnsi" w:hAnsiTheme="majorHAnsi" w:cstheme="majorHAnsi"/>
+                <w:sz w:val="26"/>
+                <w:szCs w:val="26"/>
+                <w:lang w:val="vi-VN"/>
+              </w:rPr>
+            </w:pPr>
+            <w:r>
+              <w:rPr>
                 <w:sz w:val="26"/>
                 <w:szCs w:val="26"/>
                 <w:lang w:val="vi-VN"/>
@@ -9299,7 +8981,6 @@
               <w:pStyle w:val="MyTable1"/>
               <w:cnfStyle w:val="000000000000" w:firstRow="0" w:lastRow="0" w:firstColumn="0" w:lastColumn="0" w:oddVBand="0" w:evenVBand="0" w:oddHBand="0" w:evenHBand="0" w:firstRowFirstColumn="0" w:firstRowLastColumn="0" w:lastRowFirstColumn="0" w:lastRowLastColumn="0"/>
               <w:rPr>
-                <w:rFonts w:asciiTheme="majorHAnsi" w:hAnsiTheme="majorHAnsi" w:cstheme="majorHAnsi"/>
                 <w:sz w:val="26"/>
                 <w:szCs w:val="26"/>
                 <w:lang w:val="vi-VN"/>
@@ -9323,14 +9004,12 @@
             <w:pPr>
               <w:pStyle w:val="MyTable1"/>
               <w:rPr>
-                <w:rFonts w:asciiTheme="majorHAnsi" w:hAnsiTheme="majorHAnsi" w:cstheme="majorHAnsi"/>
-                <w:sz w:val="26"/>
-                <w:szCs w:val="26"/>
-              </w:rPr>
-            </w:pPr>
-            <w:r>
-              <w:rPr>
-                <w:rFonts w:asciiTheme="majorHAnsi" w:hAnsiTheme="majorHAnsi" w:cstheme="majorHAnsi"/>
+                <w:sz w:val="26"/>
+                <w:szCs w:val="26"/>
+              </w:rPr>
+            </w:pPr>
+            <w:r>
+              <w:rPr>
                 <w:sz w:val="26"/>
                 <w:szCs w:val="26"/>
               </w:rPr>
@@ -9352,14 +9031,12 @@
               <w:pStyle w:val="MyTable1"/>
               <w:cnfStyle w:val="000000100000" w:firstRow="0" w:lastRow="0" w:firstColumn="0" w:lastColumn="0" w:oddVBand="0" w:evenVBand="0" w:oddHBand="1" w:evenHBand="0" w:firstRowFirstColumn="0" w:firstRowLastColumn="0" w:lastRowFirstColumn="0" w:lastRowLastColumn="0"/>
               <w:rPr>
-                <w:rFonts w:asciiTheme="majorHAnsi" w:hAnsiTheme="majorHAnsi" w:cstheme="majorHAnsi"/>
-                <w:sz w:val="26"/>
-                <w:szCs w:val="26"/>
-              </w:rPr>
-            </w:pPr>
-            <w:r>
-              <w:rPr>
-                <w:rFonts w:asciiTheme="majorHAnsi" w:hAnsiTheme="majorHAnsi" w:cstheme="majorHAnsi"/>
+                <w:sz w:val="26"/>
+                <w:szCs w:val="26"/>
+              </w:rPr>
+            </w:pPr>
+            <w:r>
+              <w:rPr>
                 <w:sz w:val="26"/>
                 <w:szCs w:val="26"/>
               </w:rPr>
@@ -9382,14 +9059,12 @@
               <w:pStyle w:val="MyTable1"/>
               <w:cnfStyle w:val="000000100000" w:firstRow="0" w:lastRow="0" w:firstColumn="0" w:lastColumn="0" w:oddVBand="0" w:evenVBand="0" w:oddHBand="1" w:evenHBand="0" w:firstRowFirstColumn="0" w:firstRowLastColumn="0" w:lastRowFirstColumn="0" w:lastRowLastColumn="0"/>
               <w:rPr>
-                <w:rFonts w:asciiTheme="majorHAnsi" w:hAnsiTheme="majorHAnsi" w:cstheme="majorHAnsi"/>
-                <w:sz w:val="26"/>
-                <w:szCs w:val="26"/>
-              </w:rPr>
-            </w:pPr>
-            <w:r>
-              <w:rPr>
-                <w:rFonts w:asciiTheme="majorHAnsi" w:hAnsiTheme="majorHAnsi" w:cstheme="majorHAnsi"/>
+                <w:sz w:val="26"/>
+                <w:szCs w:val="26"/>
+              </w:rPr>
+            </w:pPr>
+            <w:r>
+              <w:rPr>
                 <w:sz w:val="26"/>
                 <w:szCs w:val="26"/>
               </w:rPr>
@@ -9410,7 +9085,6 @@
             <w:pPr>
               <w:pStyle w:val="MyTable1"/>
               <w:rPr>
-                <w:rFonts w:asciiTheme="majorHAnsi" w:hAnsiTheme="majorHAnsi" w:cstheme="majorHAnsi"/>
                 <w:sz w:val="26"/>
                 <w:szCs w:val="26"/>
               </w:rPr>
@@ -9431,7 +9105,6 @@
               <w:pStyle w:val="MyTable1"/>
               <w:cnfStyle w:val="000000000000" w:firstRow="0" w:lastRow="0" w:firstColumn="0" w:lastColumn="0" w:oddVBand="0" w:evenVBand="0" w:oddHBand="0" w:evenHBand="0" w:firstRowFirstColumn="0" w:firstRowLastColumn="0" w:lastRowFirstColumn="0" w:lastRowLastColumn="0"/>
               <w:rPr>
-                <w:rFonts w:asciiTheme="majorHAnsi" w:hAnsiTheme="majorHAnsi" w:cstheme="majorHAnsi"/>
                 <w:sz w:val="26"/>
                 <w:szCs w:val="26"/>
                 <w:lang w:val="vi-VN"/>
@@ -9454,7 +9127,6 @@
               <w:pStyle w:val="MyTable1"/>
               <w:cnfStyle w:val="000000000000" w:firstRow="0" w:lastRow="0" w:firstColumn="0" w:lastColumn="0" w:oddVBand="0" w:evenVBand="0" w:oddHBand="0" w:evenHBand="0" w:firstRowFirstColumn="0" w:firstRowLastColumn="0" w:lastRowFirstColumn="0" w:lastRowLastColumn="0"/>
               <w:rPr>
-                <w:rFonts w:asciiTheme="majorHAnsi" w:hAnsiTheme="majorHAnsi" w:cstheme="majorHAnsi"/>
                 <w:sz w:val="26"/>
                 <w:szCs w:val="26"/>
                 <w:lang w:val="vi-VN"/>
@@ -9467,7 +9139,7 @@
     <w:p>
       <w:pPr>
         <w:rPr>
-          <w:rFonts w:asciiTheme="majorHAnsi" w:hAnsiTheme="majorHAnsi" w:cstheme="majorHAnsi"/>
+          <w:rFonts w:ascii="Times New Roman" w:hAnsi="Times New Roman" w:cs="Times New Roman"/>
           <w:sz w:val="26"/>
           <w:szCs w:val="26"/>
         </w:rPr>
@@ -14759,7 +14431,7 @@
 </file>
 
 <file path=customXml/itemProps2.xml><?xml version="1.0" encoding="utf-8"?>
-<ds:datastoreItem xmlns:ds="http://schemas.openxmlformats.org/officeDocument/2006/customXml" ds:itemID="{0212C15D-A69C-47E5-8577-B24B65E470D9}">
+<ds:datastoreItem xmlns:ds="http://schemas.openxmlformats.org/officeDocument/2006/customXml" ds:itemID="{4579E847-1944-4BCA-8BF9-F59279813909}">
   <ds:schemaRefs>
     <ds:schemaRef ds:uri="http://schemas.openxmlformats.org/officeDocument/2006/bibliography"/>
   </ds:schemaRefs>

</xml_diff>